<commit_message>
Updates to Lit Review Notes
</commit_message>
<xml_diff>
--- a/research/Literature Review Notes.docx
+++ b/research/Literature Review Notes.docx
@@ -2,8 +2,6 @@
 <file path=word/document.xml><?xml version="1.0" encoding="utf-8"?>
 <w:document xmlns:wpc="http://schemas.microsoft.com/office/word/2010/wordprocessingCanvas" xmlns:mc="http://schemas.openxmlformats.org/markup-compatibility/2006" xmlns:o="urn:schemas-microsoft-com:office:office" xmlns:r="http://schemas.openxmlformats.org/officeDocument/2006/relationships" xmlns:m="http://schemas.openxmlformats.org/officeDocument/2006/math" xmlns:v="urn:schemas-microsoft-com:vml" xmlns:wp14="http://schemas.microsoft.com/office/word/2010/wordprocessingDrawing" xmlns:wp="http://schemas.openxmlformats.org/drawingml/2006/wordprocessingDrawing" xmlns:w10="urn:schemas-microsoft-com:office:word" xmlns:w="http://schemas.openxmlformats.org/wordprocessingml/2006/main" xmlns:w14="http://schemas.microsoft.com/office/word/2010/wordml" xmlns:wpg="http://schemas.microsoft.com/office/word/2010/wordprocessingGroup" xmlns:wpi="http://schemas.microsoft.com/office/word/2010/wordprocessingInk" xmlns:wne="http://schemas.microsoft.com/office/word/2006/wordml" xmlns:wps="http://schemas.microsoft.com/office/word/2010/wordprocessingShape" mc:Ignorable="w14 wp14">
   <w:body>
-    <w:p/>
-    <w:p/>
     <w:p>
       <w:pPr>
         <w:pStyle w:val="Heading1"/>
@@ -12,34 +10,955 @@
         <w:t>Literature</w:t>
       </w:r>
       <w:r>
+        <w:t xml:space="preserve"> Review</w:t>
+      </w:r>
+      <w:r>
+        <w:t xml:space="preserve"> Notes</w:t>
+      </w:r>
+    </w:p>
+    <w:tbl>
+      <w:tblPr>
+        <w:tblStyle w:val="TableGrid"/>
+        <w:tblW w:w="0" w:type="auto"/>
+        <w:tblLook w:val="04A0" w:firstRow="1" w:lastRow="0" w:firstColumn="1" w:lastColumn="0" w:noHBand="0" w:noVBand="1"/>
+      </w:tblPr>
+      <w:tblGrid>
+        <w:gridCol w:w="2740"/>
+        <w:gridCol w:w="719"/>
+        <w:gridCol w:w="1347"/>
+        <w:gridCol w:w="1357"/>
+        <w:gridCol w:w="1355"/>
+        <w:gridCol w:w="1376"/>
+        <w:gridCol w:w="1320"/>
+      </w:tblGrid>
+      <w:tr>
+        <w:tc>
+          <w:tcPr>
+            <w:tcW w:w="2740" w:type="dxa"/>
+          </w:tcPr>
+          <w:p>
+            <w:r>
+              <w:t>Keywords</w:t>
+            </w:r>
+          </w:p>
+        </w:tc>
+        <w:tc>
+          <w:tcPr>
+            <w:tcW w:w="719" w:type="dxa"/>
+          </w:tcPr>
+          <w:p>
+            <w:r>
+              <w:t>ACM</w:t>
+            </w:r>
+          </w:p>
+        </w:tc>
+        <w:tc>
+          <w:tcPr>
+            <w:tcW w:w="1347" w:type="dxa"/>
+          </w:tcPr>
+          <w:p>
+            <w:r>
+              <w:t>IEEE</w:t>
+            </w:r>
+          </w:p>
+        </w:tc>
+        <w:tc>
+          <w:tcPr>
+            <w:tcW w:w="1357" w:type="dxa"/>
+          </w:tcPr>
+          <w:p>
+            <w:r>
+              <w:t>Google Scholar</w:t>
+            </w:r>
+          </w:p>
+        </w:tc>
+        <w:tc>
+          <w:tcPr>
+            <w:tcW w:w="1355" w:type="dxa"/>
+          </w:tcPr>
+          <w:p>
+            <w:r>
+              <w:t>Cornell</w:t>
+            </w:r>
+          </w:p>
+        </w:tc>
+        <w:tc>
+          <w:tcPr>
+            <w:tcW w:w="1376" w:type="dxa"/>
+          </w:tcPr>
+          <w:p>
+            <w:r>
+              <w:t>Web Of Knowledge</w:t>
+            </w:r>
+          </w:p>
+        </w:tc>
+        <w:tc>
+          <w:tcPr>
+            <w:tcW w:w="1320" w:type="dxa"/>
+          </w:tcPr>
+          <w:p>
+            <w:bookmarkStart w:id="0" w:name="_GoBack"/>
+            <w:bookmarkEnd w:id="0"/>
+          </w:p>
+        </w:tc>
+      </w:tr>
+      <w:tr>
+        <w:tc>
+          <w:tcPr>
+            <w:tcW w:w="2740" w:type="dxa"/>
+          </w:tcPr>
+          <w:p>
+            <w:r>
+              <w:t>“cloud application interoperability”</w:t>
+            </w:r>
+          </w:p>
+          <w:p/>
+        </w:tc>
+        <w:tc>
+          <w:tcPr>
+            <w:tcW w:w="719" w:type="dxa"/>
+          </w:tcPr>
+          <w:p>
+            <w:r>
+              <w:t>Pass1</w:t>
+            </w:r>
+          </w:p>
+        </w:tc>
+        <w:tc>
+          <w:tcPr>
+            <w:tcW w:w="1347" w:type="dxa"/>
+          </w:tcPr>
+          <w:p>
+            <w:r>
+              <w:t>Pass1</w:t>
+            </w:r>
+          </w:p>
+        </w:tc>
+        <w:tc>
+          <w:tcPr>
+            <w:tcW w:w="1357" w:type="dxa"/>
+          </w:tcPr>
+          <w:p>
+            <w:r>
+              <w:t>Pass1</w:t>
+            </w:r>
+          </w:p>
+        </w:tc>
+        <w:tc>
+          <w:tcPr>
+            <w:tcW w:w="1355" w:type="dxa"/>
+          </w:tcPr>
+          <w:p>
+            <w:r>
+              <w:t>Pass1</w:t>
+            </w:r>
+          </w:p>
+        </w:tc>
+        <w:tc>
+          <w:tcPr>
+            <w:tcW w:w="1376" w:type="dxa"/>
+          </w:tcPr>
+          <w:p>
+            <w:r>
+              <w:t>Not working</w:t>
+            </w:r>
+          </w:p>
+        </w:tc>
+        <w:tc>
+          <w:tcPr>
+            <w:tcW w:w="1320" w:type="dxa"/>
+          </w:tcPr>
+          <w:p/>
+        </w:tc>
+      </w:tr>
+      <w:tr>
+        <w:tc>
+          <w:tcPr>
+            <w:tcW w:w="2740" w:type="dxa"/>
+          </w:tcPr>
+          <w:p>
+            <w:r>
+              <w:t>cloud “application interoperability”</w:t>
+            </w:r>
+          </w:p>
+          <w:p/>
+        </w:tc>
+        <w:tc>
+          <w:tcPr>
+            <w:tcW w:w="719" w:type="dxa"/>
+          </w:tcPr>
+          <w:p/>
+        </w:tc>
+        <w:tc>
+          <w:tcPr>
+            <w:tcW w:w="1347" w:type="dxa"/>
+          </w:tcPr>
+          <w:p/>
+        </w:tc>
+        <w:tc>
+          <w:tcPr>
+            <w:tcW w:w="1357" w:type="dxa"/>
+          </w:tcPr>
+          <w:p/>
+        </w:tc>
+        <w:tc>
+          <w:tcPr>
+            <w:tcW w:w="1355" w:type="dxa"/>
+          </w:tcPr>
+          <w:p>
+            <w:r>
+              <w:t>Pass1</w:t>
+            </w:r>
+          </w:p>
+        </w:tc>
+        <w:tc>
+          <w:tcPr>
+            <w:tcW w:w="1376" w:type="dxa"/>
+          </w:tcPr>
+          <w:p/>
+        </w:tc>
+        <w:tc>
+          <w:tcPr>
+            <w:tcW w:w="1320" w:type="dxa"/>
+          </w:tcPr>
+          <w:p/>
+        </w:tc>
+      </w:tr>
+      <w:tr>
+        <w:tc>
+          <w:tcPr>
+            <w:tcW w:w="2740" w:type="dxa"/>
+          </w:tcPr>
+          <w:p>
+            <w:r>
+              <w:t>“U</w:t>
+            </w:r>
+            <w:r>
+              <w:t>nified Cloud Interfaces</w:t>
+            </w:r>
+            <w:r>
+              <w:t>”</w:t>
+            </w:r>
+          </w:p>
+        </w:tc>
+        <w:tc>
+          <w:tcPr>
+            <w:tcW w:w="719" w:type="dxa"/>
+          </w:tcPr>
+          <w:p/>
+        </w:tc>
+        <w:tc>
+          <w:tcPr>
+            <w:tcW w:w="1347" w:type="dxa"/>
+          </w:tcPr>
+          <w:p/>
+        </w:tc>
+        <w:tc>
+          <w:tcPr>
+            <w:tcW w:w="1357" w:type="dxa"/>
+          </w:tcPr>
+          <w:p/>
+        </w:tc>
+        <w:tc>
+          <w:tcPr>
+            <w:tcW w:w="1355" w:type="dxa"/>
+          </w:tcPr>
+          <w:p/>
+        </w:tc>
+        <w:tc>
+          <w:tcPr>
+            <w:tcW w:w="1376" w:type="dxa"/>
+          </w:tcPr>
+          <w:p/>
+        </w:tc>
+        <w:tc>
+          <w:tcPr>
+            <w:tcW w:w="1320" w:type="dxa"/>
+          </w:tcPr>
+          <w:p/>
+        </w:tc>
+      </w:tr>
+      <w:tr>
+        <w:tc>
+          <w:tcPr>
+            <w:tcW w:w="2740" w:type="dxa"/>
+          </w:tcPr>
+          <w:p>
+            <w:r>
+              <w:t>"multi cloud" (framework OR interface)</w:t>
+            </w:r>
+          </w:p>
+          <w:p/>
+        </w:tc>
+        <w:tc>
+          <w:tcPr>
+            <w:tcW w:w="719" w:type="dxa"/>
+          </w:tcPr>
+          <w:p/>
+        </w:tc>
+        <w:tc>
+          <w:tcPr>
+            <w:tcW w:w="1347" w:type="dxa"/>
+          </w:tcPr>
+          <w:p/>
+        </w:tc>
+        <w:tc>
+          <w:tcPr>
+            <w:tcW w:w="1357" w:type="dxa"/>
+          </w:tcPr>
+          <w:p/>
+        </w:tc>
+        <w:tc>
+          <w:tcPr>
+            <w:tcW w:w="1355" w:type="dxa"/>
+          </w:tcPr>
+          <w:p/>
+        </w:tc>
+        <w:tc>
+          <w:tcPr>
+            <w:tcW w:w="1376" w:type="dxa"/>
+          </w:tcPr>
+          <w:p/>
+        </w:tc>
+        <w:tc>
+          <w:tcPr>
+            <w:tcW w:w="1320" w:type="dxa"/>
+          </w:tcPr>
+          <w:p/>
+        </w:tc>
+      </w:tr>
+      <w:tr>
+        <w:tc>
+          <w:tcPr>
+            <w:tcW w:w="2740" w:type="dxa"/>
+          </w:tcPr>
+          <w:p>
+            <w:r>
+              <w:t>“</w:t>
+            </w:r>
+            <w:r>
+              <w:t>future internet assembly</w:t>
+            </w:r>
+            <w:r>
+              <w:t>” (use google scholar to search for recent papers)</w:t>
+            </w:r>
+          </w:p>
+          <w:p>
+            <w:r>
+              <w:t>"future internet assembly" cloud</w:t>
+            </w:r>
+            <w:r>
+              <w:t xml:space="preserve">  (not just cloud at the FIA)</w:t>
+            </w:r>
+          </w:p>
+          <w:p/>
+        </w:tc>
+        <w:tc>
+          <w:tcPr>
+            <w:tcW w:w="719" w:type="dxa"/>
+          </w:tcPr>
+          <w:p/>
+        </w:tc>
+        <w:tc>
+          <w:tcPr>
+            <w:tcW w:w="1347" w:type="dxa"/>
+          </w:tcPr>
+          <w:p/>
+        </w:tc>
+        <w:tc>
+          <w:tcPr>
+            <w:tcW w:w="1357" w:type="dxa"/>
+          </w:tcPr>
+          <w:p/>
+        </w:tc>
+        <w:tc>
+          <w:tcPr>
+            <w:tcW w:w="1355" w:type="dxa"/>
+          </w:tcPr>
+          <w:p/>
+        </w:tc>
+        <w:tc>
+          <w:tcPr>
+            <w:tcW w:w="1376" w:type="dxa"/>
+          </w:tcPr>
+          <w:p/>
+        </w:tc>
+        <w:tc>
+          <w:tcPr>
+            <w:tcW w:w="1320" w:type="dxa"/>
+          </w:tcPr>
+          <w:p/>
+        </w:tc>
+      </w:tr>
+      <w:tr>
+        <w:tc>
+          <w:tcPr>
+            <w:tcW w:w="2740" w:type="dxa"/>
+          </w:tcPr>
+          <w:p/>
+        </w:tc>
+        <w:tc>
+          <w:tcPr>
+            <w:tcW w:w="719" w:type="dxa"/>
+          </w:tcPr>
+          <w:p/>
+        </w:tc>
+        <w:tc>
+          <w:tcPr>
+            <w:tcW w:w="1347" w:type="dxa"/>
+          </w:tcPr>
+          <w:p/>
+        </w:tc>
+        <w:tc>
+          <w:tcPr>
+            <w:tcW w:w="1357" w:type="dxa"/>
+          </w:tcPr>
+          <w:p/>
+        </w:tc>
+        <w:tc>
+          <w:tcPr>
+            <w:tcW w:w="1355" w:type="dxa"/>
+          </w:tcPr>
+          <w:p/>
+        </w:tc>
+        <w:tc>
+          <w:tcPr>
+            <w:tcW w:w="1376" w:type="dxa"/>
+          </w:tcPr>
+          <w:p/>
+        </w:tc>
+        <w:tc>
+          <w:tcPr>
+            <w:tcW w:w="1320" w:type="dxa"/>
+          </w:tcPr>
+          <w:p/>
+        </w:tc>
+      </w:tr>
+      <w:tr>
+        <w:tc>
+          <w:tcPr>
+            <w:tcW w:w="2740" w:type="dxa"/>
+          </w:tcPr>
+          <w:p/>
+        </w:tc>
+        <w:tc>
+          <w:tcPr>
+            <w:tcW w:w="719" w:type="dxa"/>
+          </w:tcPr>
+          <w:p/>
+        </w:tc>
+        <w:tc>
+          <w:tcPr>
+            <w:tcW w:w="1347" w:type="dxa"/>
+          </w:tcPr>
+          <w:p/>
+        </w:tc>
+        <w:tc>
+          <w:tcPr>
+            <w:tcW w:w="1357" w:type="dxa"/>
+          </w:tcPr>
+          <w:p/>
+        </w:tc>
+        <w:tc>
+          <w:tcPr>
+            <w:tcW w:w="1355" w:type="dxa"/>
+          </w:tcPr>
+          <w:p/>
+        </w:tc>
+        <w:tc>
+          <w:tcPr>
+            <w:tcW w:w="1376" w:type="dxa"/>
+          </w:tcPr>
+          <w:p/>
+        </w:tc>
+        <w:tc>
+          <w:tcPr>
+            <w:tcW w:w="1320" w:type="dxa"/>
+          </w:tcPr>
+          <w:p/>
+        </w:tc>
+      </w:tr>
+      <w:tr>
+        <w:tc>
+          <w:tcPr>
+            <w:tcW w:w="2740" w:type="dxa"/>
+          </w:tcPr>
+          <w:p/>
+        </w:tc>
+        <w:tc>
+          <w:tcPr>
+            <w:tcW w:w="719" w:type="dxa"/>
+          </w:tcPr>
+          <w:p/>
+        </w:tc>
+        <w:tc>
+          <w:tcPr>
+            <w:tcW w:w="1347" w:type="dxa"/>
+          </w:tcPr>
+          <w:p/>
+        </w:tc>
+        <w:tc>
+          <w:tcPr>
+            <w:tcW w:w="1357" w:type="dxa"/>
+          </w:tcPr>
+          <w:p/>
+        </w:tc>
+        <w:tc>
+          <w:tcPr>
+            <w:tcW w:w="1355" w:type="dxa"/>
+          </w:tcPr>
+          <w:p/>
+        </w:tc>
+        <w:tc>
+          <w:tcPr>
+            <w:tcW w:w="1376" w:type="dxa"/>
+          </w:tcPr>
+          <w:p/>
+        </w:tc>
+        <w:tc>
+          <w:tcPr>
+            <w:tcW w:w="1320" w:type="dxa"/>
+          </w:tcPr>
+          <w:p/>
+        </w:tc>
+      </w:tr>
+      <w:tr>
+        <w:tc>
+          <w:tcPr>
+            <w:tcW w:w="2740" w:type="dxa"/>
+          </w:tcPr>
+          <w:p/>
+        </w:tc>
+        <w:tc>
+          <w:tcPr>
+            <w:tcW w:w="719" w:type="dxa"/>
+          </w:tcPr>
+          <w:p/>
+        </w:tc>
+        <w:tc>
+          <w:tcPr>
+            <w:tcW w:w="1347" w:type="dxa"/>
+          </w:tcPr>
+          <w:p/>
+        </w:tc>
+        <w:tc>
+          <w:tcPr>
+            <w:tcW w:w="1357" w:type="dxa"/>
+          </w:tcPr>
+          <w:p/>
+        </w:tc>
+        <w:tc>
+          <w:tcPr>
+            <w:tcW w:w="1355" w:type="dxa"/>
+          </w:tcPr>
+          <w:p/>
+        </w:tc>
+        <w:tc>
+          <w:tcPr>
+            <w:tcW w:w="1376" w:type="dxa"/>
+          </w:tcPr>
+          <w:p/>
+        </w:tc>
+        <w:tc>
+          <w:tcPr>
+            <w:tcW w:w="1320" w:type="dxa"/>
+          </w:tcPr>
+          <w:p/>
+        </w:tc>
+      </w:tr>
+      <w:tr>
+        <w:tc>
+          <w:tcPr>
+            <w:tcW w:w="2740" w:type="dxa"/>
+          </w:tcPr>
+          <w:p/>
+        </w:tc>
+        <w:tc>
+          <w:tcPr>
+            <w:tcW w:w="719" w:type="dxa"/>
+          </w:tcPr>
+          <w:p/>
+        </w:tc>
+        <w:tc>
+          <w:tcPr>
+            <w:tcW w:w="1347" w:type="dxa"/>
+          </w:tcPr>
+          <w:p/>
+        </w:tc>
+        <w:tc>
+          <w:tcPr>
+            <w:tcW w:w="1357" w:type="dxa"/>
+          </w:tcPr>
+          <w:p/>
+        </w:tc>
+        <w:tc>
+          <w:tcPr>
+            <w:tcW w:w="1355" w:type="dxa"/>
+          </w:tcPr>
+          <w:p/>
+        </w:tc>
+        <w:tc>
+          <w:tcPr>
+            <w:tcW w:w="1376" w:type="dxa"/>
+          </w:tcPr>
+          <w:p/>
+        </w:tc>
+        <w:tc>
+          <w:tcPr>
+            <w:tcW w:w="1320" w:type="dxa"/>
+          </w:tcPr>
+          <w:p/>
+        </w:tc>
+      </w:tr>
+      <w:tr>
+        <w:tc>
+          <w:tcPr>
+            <w:tcW w:w="2740" w:type="dxa"/>
+          </w:tcPr>
+          <w:p/>
+        </w:tc>
+        <w:tc>
+          <w:tcPr>
+            <w:tcW w:w="719" w:type="dxa"/>
+          </w:tcPr>
+          <w:p/>
+        </w:tc>
+        <w:tc>
+          <w:tcPr>
+            <w:tcW w:w="1347" w:type="dxa"/>
+          </w:tcPr>
+          <w:p/>
+        </w:tc>
+        <w:tc>
+          <w:tcPr>
+            <w:tcW w:w="1357" w:type="dxa"/>
+          </w:tcPr>
+          <w:p/>
+        </w:tc>
+        <w:tc>
+          <w:tcPr>
+            <w:tcW w:w="1355" w:type="dxa"/>
+          </w:tcPr>
+          <w:p/>
+        </w:tc>
+        <w:tc>
+          <w:tcPr>
+            <w:tcW w:w="1376" w:type="dxa"/>
+          </w:tcPr>
+          <w:p/>
+        </w:tc>
+        <w:tc>
+          <w:tcPr>
+            <w:tcW w:w="1320" w:type="dxa"/>
+          </w:tcPr>
+          <w:p/>
+        </w:tc>
+      </w:tr>
+    </w:tbl>
+    <w:p/>
+    <w:p/>
+    <w:p>
+      <w:pPr>
+        <w:sectPr>
+          <w:pgSz w:w="16838" w:h="11906" w:orient="landscape"/>
+          <w:pgMar w:top="1440" w:right="1440" w:bottom="1440" w:left="1440" w:header="708" w:footer="708" w:gutter="0"/>
+          <w:cols w:space="708"/>
+          <w:docGrid w:linePitch="360"/>
+        </w:sectPr>
+      </w:pPr>
+    </w:p>
+    <w:p/>
+    <w:p/>
+    <w:p>
+      <w:pPr>
+        <w:pStyle w:val="Heading2"/>
+      </w:pPr>
+      <w:r>
+        <w:t>Other Notes:</w:t>
+      </w:r>
+    </w:p>
+    <w:p/>
+    <w:p>
+      <w:pPr>
+        <w:pStyle w:val="ListParagraph"/>
+        <w:numPr>
+          <w:ilvl w:val="0"/>
+          <w:numId w:val="3"/>
+        </w:numPr>
+      </w:pPr>
+      <w:r>
+        <w:t>Have noticed that Cloud4SOA website no longer exists (replaced with some real estate content!?), might be good to comment on this and the funding of research entities by Europe, this had looked a promising framework back when I was working on proposal.</w:t>
+      </w:r>
+    </w:p>
+    <w:p>
+      <w:pPr>
+        <w:pStyle w:val="ListParagraph"/>
+        <w:numPr>
+          <w:ilvl w:val="0"/>
+          <w:numId w:val="3"/>
+        </w:numPr>
+      </w:pPr>
+      <w:r>
+        <w:t>Locate slide from FIA 2013 Dublin!</w:t>
+      </w:r>
+    </w:p>
+    <w:p>
+      <w:pPr>
+        <w:pStyle w:val="ListParagraph"/>
+        <w:numPr>
+          <w:ilvl w:val="1"/>
+          <w:numId w:val="3"/>
+        </w:numPr>
+      </w:pPr>
+      <w:r>
+        <w:t>Brooklyn:</w:t>
+      </w:r>
+    </w:p>
+    <w:p>
+      <w:pPr>
+        <w:pStyle w:val="ListParagraph"/>
+        <w:numPr>
+          <w:ilvl w:val="2"/>
+          <w:numId w:val="3"/>
+        </w:numPr>
+      </w:pPr>
+      <w:r>
+        <w:t>Oasis CAMP, TOSCA; OCCI</w:t>
+      </w:r>
+    </w:p>
+    <w:p>
+      <w:pPr>
+        <w:pStyle w:val="ListParagraph"/>
+        <w:numPr>
+          <w:ilvl w:val="2"/>
+          <w:numId w:val="3"/>
+        </w:numPr>
+      </w:pPr>
+      <w:r>
+        <w:t xml:space="preserve">Cloud4SOA, </w:t>
+      </w:r>
+      <w:proofErr w:type="spellStart"/>
+      <w:r>
+        <w:t>SeaClouds</w:t>
+      </w:r>
+      <w:proofErr w:type="spellEnd"/>
+      <w:r>
+        <w:t xml:space="preserve"> (FP7)</w:t>
+      </w:r>
+    </w:p>
+    <w:p>
+      <w:pPr>
+        <w:pStyle w:val="ListParagraph"/>
+        <w:numPr>
+          <w:ilvl w:val="2"/>
+          <w:numId w:val="3"/>
+        </w:numPr>
+      </w:pPr>
+      <w:proofErr w:type="spellStart"/>
+      <w:r>
+        <w:t>OpenStack</w:t>
+      </w:r>
+      <w:proofErr w:type="spellEnd"/>
+      <w:r>
+        <w:t xml:space="preserve"> Heat, </w:t>
+      </w:r>
+      <w:proofErr w:type="spellStart"/>
+      <w:r>
+        <w:t>Cloudstack</w:t>
+      </w:r>
+      <w:proofErr w:type="spellEnd"/>
+      <w:r>
+        <w:t xml:space="preserve"> 576</w:t>
+      </w:r>
+    </w:p>
+    <w:p>
+      <w:pPr>
+        <w:pStyle w:val="ListParagraph"/>
+        <w:numPr>
+          <w:ilvl w:val="0"/>
+          <w:numId w:val="3"/>
+        </w:numPr>
+      </w:pPr>
+      <w:r>
+        <w:t>What was the European Funding programme name?  See what the latest updates are and may compare funding now to back at proposal time!</w:t>
+      </w:r>
+    </w:p>
+    <w:p>
+      <w:pPr>
+        <w:pStyle w:val="ListParagraph"/>
+        <w:numPr>
+          <w:ilvl w:val="1"/>
+          <w:numId w:val="3"/>
+        </w:numPr>
+      </w:pPr>
+      <w:hyperlink r:id="rId6" w:history="1">
+        <w:r>
+          <w:rPr>
+            <w:rStyle w:val="Hyperlink"/>
+          </w:rPr>
+          <w:t>http://ec.europa.eu/research/fp7/index_en.cfm</w:t>
+        </w:r>
+      </w:hyperlink>
+      <w:r>
+        <w:br/>
+      </w:r>
+      <w:r>
+        <w:t>FP7 was the European Union's Research and Innovation</w:t>
+      </w:r>
+      <w:r>
         <w:t xml:space="preserve"> </w:t>
       </w:r>
-      <w:bookmarkStart w:id="0" w:name="_GoBack"/>
-      <w:bookmarkEnd w:id="0"/>
-      <w:r>
-        <w:t>Review</w:t>
-      </w:r>
-      <w:r>
-        <w:t xml:space="preserve"> Notes</w:t>
-      </w:r>
-    </w:p>
+      <w:r>
+        <w:t>funding programme for 2007-2013. The current programme is Horizon 2020</w:t>
+      </w:r>
+      <w:r>
+        <w:t xml:space="preserve"> </w:t>
+      </w:r>
+      <w:r>
+        <w:t>but there are many projects funded under FP7 which are still running.</w:t>
+      </w:r>
+    </w:p>
+    <w:p>
+      <w:pPr>
+        <w:pStyle w:val="ListParagraph"/>
+        <w:numPr>
+          <w:ilvl w:val="1"/>
+          <w:numId w:val="3"/>
+        </w:numPr>
+      </w:pPr>
+      <w:r>
+        <w:t>ICT is the top funded research area</w:t>
+      </w:r>
+      <w:r>
+        <w:br/>
+      </w:r>
+      <w:hyperlink r:id="rId7" w:history="1">
+        <w:r>
+          <w:rPr>
+            <w:rStyle w:val="Hyperlink"/>
+          </w:rPr>
+          <w:t>http://ec.europa.eu/research/fp7/index_en.cfm?pg=budget</w:t>
+        </w:r>
+      </w:hyperlink>
+    </w:p>
+    <w:p>
+      <w:pPr>
+        <w:pStyle w:val="ListParagraph"/>
+        <w:numPr>
+          <w:ilvl w:val="1"/>
+          <w:numId w:val="3"/>
+        </w:numPr>
+      </w:pPr>
+      <w:r>
+        <w:t>Country Participation – equate to population by country</w:t>
+      </w:r>
+      <w:r>
+        <w:t>?</w:t>
+      </w:r>
+      <w:r>
+        <w:br/>
+      </w:r>
+      <w:hyperlink r:id="rId8" w:history="1">
+        <w:r>
+          <w:rPr>
+            <w:rStyle w:val="Hyperlink"/>
+          </w:rPr>
+          <w:t>http://ec.europa.eu/research/fp7/index_en.cfm?pg=country-profile</w:t>
+        </w:r>
+      </w:hyperlink>
+    </w:p>
+    <w:p>
+      <w:pPr>
+        <w:pStyle w:val="ListParagraph"/>
+        <w:numPr>
+          <w:ilvl w:val="1"/>
+          <w:numId w:val="3"/>
+        </w:numPr>
+      </w:pPr>
+      <w:r>
+        <w:t xml:space="preserve"> </w:t>
+      </w:r>
+      <w:r>
+        <w:t>Horizon 2020</w:t>
+      </w:r>
+      <w:r>
+        <w:br/>
+      </w:r>
+      <w:hyperlink r:id="rId9" w:history="1">
+        <w:r>
+          <w:rPr>
+            <w:rStyle w:val="Hyperlink"/>
+          </w:rPr>
+          <w:t>http://ec.europa.eu/programmes/horizon2020/</w:t>
+        </w:r>
+      </w:hyperlink>
+    </w:p>
+    <w:p>
+      <w:pPr>
+        <w:pStyle w:val="ListParagraph"/>
+        <w:numPr>
+          <w:ilvl w:val="1"/>
+          <w:numId w:val="3"/>
+        </w:numPr>
+      </w:pPr>
+      <w:r>
+        <w:t>Examples of EU spending</w:t>
+      </w:r>
+    </w:p>
+    <w:p>
+      <w:pPr>
+        <w:pStyle w:val="ListParagraph"/>
+        <w:numPr>
+          <w:ilvl w:val="2"/>
+          <w:numId w:val="3"/>
+        </w:numPr>
+      </w:pPr>
+      <w:hyperlink r:id="rId10" w:history="1">
+        <w:r>
+          <w:rPr>
+            <w:rStyle w:val="Hyperlink"/>
+          </w:rPr>
+          <w:t>http://ec.europa.eu/research/participants/portal/desktop/en/opportunities/h2020/calls/h2020-fethpc-2014.html</w:t>
+        </w:r>
+      </w:hyperlink>
+    </w:p>
+    <w:p>
+      <w:pPr>
+        <w:pStyle w:val="ListParagraph"/>
+        <w:numPr>
+          <w:ilvl w:val="2"/>
+          <w:numId w:val="3"/>
+        </w:numPr>
+      </w:pPr>
+      <w:hyperlink r:id="rId11" w:history="1">
+        <w:r>
+          <w:rPr>
+            <w:rStyle w:val="Hyperlink"/>
+          </w:rPr>
+          <w:t>http://ec.europa.eu/research/participants/portal/desktop/en/opportunities/h2020/topics/83-ict-07-2014.html</w:t>
+        </w:r>
+      </w:hyperlink>
+    </w:p>
+    <w:p>
+      <w:pPr>
+        <w:pStyle w:val="ListParagraph"/>
+        <w:numPr>
+          <w:ilvl w:val="2"/>
+          <w:numId w:val="3"/>
+        </w:numPr>
+      </w:pPr>
+      <w:r>
+        <w:br/>
+        <w:t xml:space="preserve"> </w:t>
+      </w:r>
+    </w:p>
+    <w:p/>
     <w:p/>
     <w:p>
       <w:pPr>
         <w:pStyle w:val="Heading2"/>
       </w:pPr>
       <w:r>
-        <w:t>Keywords:</w:t>
-      </w:r>
-    </w:p>
-    <w:p/>
-    <w:p/>
-    <w:p/>
-    <w:p>
-      <w:pPr>
-        <w:pStyle w:val="Heading2"/>
-      </w:pPr>
-      <w:r>
         <w:t>Search Engines:</w:t>
       </w:r>
     </w:p>
@@ -99,43 +1018,45 @@
     </w:p>
     <w:p>
       <w:r>
+        <w:t>http://www.emeraldinsight.com/</w:t>
+      </w:r>
+    </w:p>
+    <w:p/>
+    <w:p/>
+    <w:p>
+      <w:r>
+        <w:t>Web of Science [v5.15] - Please Sign In to Access Web of Science</w:t>
+      </w:r>
+    </w:p>
+    <w:p>
+      <w:r>
+        <w:t>http://sub3.webofknowledge.com/error/Error?PathInfo=%2F&amp;Alias=WOK5&amp;Domain=.webofknowledge.com&amp;Src=IP&amp;RouterURL=http%3A%2F%2Fwww.webofknowledge.com%2F&amp;Error=IPError</w:t>
+      </w:r>
+    </w:p>
+    <w:p/>
+    <w:p/>
+    <w:p>
+      <w:proofErr w:type="spellStart"/>
+      <w:r>
+        <w:t>CiteSeerX</w:t>
+      </w:r>
+      <w:proofErr w:type="spellEnd"/>
+    </w:p>
+    <w:p>
+      <w:r>
+        <w:t>http://citeseerx.ist.psu.edu/index;jsessionid=AF838F1D92E0C34A48445459005F2248</w:t>
+      </w:r>
+    </w:p>
+    <w:p/>
+    <w:p/>
+    <w:p>
+      <w:r>
+        <w:t>Computer Science</w:t>
+      </w:r>
+    </w:p>
+    <w:p>
+      <w:r>
         <w:lastRenderedPageBreak/>
-        <w:t>http://www.emeraldinsight.com/</w:t>
-      </w:r>
-    </w:p>
-    <w:p/>
-    <w:p/>
-    <w:p>
-      <w:r>
-        <w:t>Web of Science [v5.15] - Please Sign In to Access Web of Science</w:t>
-      </w:r>
-    </w:p>
-    <w:p>
-      <w:r>
-        <w:t>http://sub3.webofknowledge.com/error/Error?PathInfo=%2F&amp;Alias=WOK5&amp;Domain=.webofknowledge.com&amp;Src=IP&amp;RouterURL=http%3A%2F%2Fwww.webofknowledge.com%2F&amp;Error=IPError</w:t>
-      </w:r>
-    </w:p>
-    <w:p/>
-    <w:p/>
-    <w:p>
-      <w:r>
-        <w:t>CiteSeerX</w:t>
-      </w:r>
-    </w:p>
-    <w:p>
-      <w:r>
-        <w:t>http://citeseerx.ist.psu.edu/index;jsessionid=AF838F1D92E0C34A48445459005F2248</w:t>
-      </w:r>
-    </w:p>
-    <w:p/>
-    <w:p/>
-    <w:p>
-      <w:r>
-        <w:t>Computer Science</w:t>
-      </w:r>
-    </w:p>
-    <w:p>
-      <w:r>
         <w:t>http://arxiv.org/archive/cs</w:t>
       </w:r>
     </w:p>
@@ -143,7 +1064,15 @@
     <w:p/>
     <w:p>
       <w:r>
-        <w:t>Scholarly articles &amp; academic research — finding journal articles: WebLens search portal</w:t>
+        <w:t xml:space="preserve">Scholarly articles &amp; academic research — finding journal articles: </w:t>
+      </w:r>
+      <w:proofErr w:type="spellStart"/>
+      <w:r>
+        <w:t>WebLens</w:t>
+      </w:r>
+      <w:proofErr w:type="spellEnd"/>
+      <w:r>
+        <w:t xml:space="preserve"> search portal</w:t>
       </w:r>
     </w:p>
     <w:p>
@@ -182,7 +1111,15 @@
         </w:numPr>
       </w:pPr>
       <w:r>
-        <w:t>Set-up folder for Lit Review in Zotero and copied over entries from Proposal</w:t>
+        <w:t xml:space="preserve">Set-up folder for Lit Review in </w:t>
+      </w:r>
+      <w:proofErr w:type="spellStart"/>
+      <w:r>
+        <w:t>Zotero</w:t>
+      </w:r>
+      <w:proofErr w:type="spellEnd"/>
+      <w:r>
+        <w:t xml:space="preserve"> and copied over entries from Proposal</w:t>
       </w:r>
     </w:p>
     <w:p>
@@ -358,6 +1295,119 @@
     </w:lvl>
   </w:abstractNum>
   <w:abstractNum w:abstractNumId="1">
+    <w:nsid w:val="5DC76960"/>
+    <w:multiLevelType w:val="hybridMultilevel"/>
+    <w:tmpl w:val="A2CE6B22"/>
+    <w:lvl w:ilvl="0" w:tplc="18090001">
+      <w:start w:val="1"/>
+      <w:numFmt w:val="bullet"/>
+      <w:lvlText w:val=""/>
+      <w:lvlJc w:val="left"/>
+      <w:pPr>
+        <w:ind w:left="720" w:hanging="360"/>
+      </w:pPr>
+      <w:rPr>
+        <w:rFonts w:ascii="Symbol" w:hAnsi="Symbol" w:hint="default"/>
+      </w:rPr>
+    </w:lvl>
+    <w:lvl w:ilvl="1" w:tplc="18090003">
+      <w:start w:val="1"/>
+      <w:numFmt w:val="bullet"/>
+      <w:lvlText w:val="o"/>
+      <w:lvlJc w:val="left"/>
+      <w:pPr>
+        <w:ind w:left="1440" w:hanging="360"/>
+      </w:pPr>
+      <w:rPr>
+        <w:rFonts w:ascii="Courier New" w:hAnsi="Courier New" w:cs="Courier New" w:hint="default"/>
+      </w:rPr>
+    </w:lvl>
+    <w:lvl w:ilvl="2" w:tplc="18090005">
+      <w:start w:val="1"/>
+      <w:numFmt w:val="bullet"/>
+      <w:lvlText w:val=""/>
+      <w:lvlJc w:val="left"/>
+      <w:pPr>
+        <w:ind w:left="2160" w:hanging="360"/>
+      </w:pPr>
+      <w:rPr>
+        <w:rFonts w:ascii="Wingdings" w:hAnsi="Wingdings" w:hint="default"/>
+      </w:rPr>
+    </w:lvl>
+    <w:lvl w:ilvl="3" w:tplc="18090001" w:tentative="1">
+      <w:start w:val="1"/>
+      <w:numFmt w:val="bullet"/>
+      <w:lvlText w:val=""/>
+      <w:lvlJc w:val="left"/>
+      <w:pPr>
+        <w:ind w:left="2880" w:hanging="360"/>
+      </w:pPr>
+      <w:rPr>
+        <w:rFonts w:ascii="Symbol" w:hAnsi="Symbol" w:hint="default"/>
+      </w:rPr>
+    </w:lvl>
+    <w:lvl w:ilvl="4" w:tplc="18090003" w:tentative="1">
+      <w:start w:val="1"/>
+      <w:numFmt w:val="bullet"/>
+      <w:lvlText w:val="o"/>
+      <w:lvlJc w:val="left"/>
+      <w:pPr>
+        <w:ind w:left="3600" w:hanging="360"/>
+      </w:pPr>
+      <w:rPr>
+        <w:rFonts w:ascii="Courier New" w:hAnsi="Courier New" w:cs="Courier New" w:hint="default"/>
+      </w:rPr>
+    </w:lvl>
+    <w:lvl w:ilvl="5" w:tplc="18090005" w:tentative="1">
+      <w:start w:val="1"/>
+      <w:numFmt w:val="bullet"/>
+      <w:lvlText w:val=""/>
+      <w:lvlJc w:val="left"/>
+      <w:pPr>
+        <w:ind w:left="4320" w:hanging="360"/>
+      </w:pPr>
+      <w:rPr>
+        <w:rFonts w:ascii="Wingdings" w:hAnsi="Wingdings" w:hint="default"/>
+      </w:rPr>
+    </w:lvl>
+    <w:lvl w:ilvl="6" w:tplc="18090001" w:tentative="1">
+      <w:start w:val="1"/>
+      <w:numFmt w:val="bullet"/>
+      <w:lvlText w:val=""/>
+      <w:lvlJc w:val="left"/>
+      <w:pPr>
+        <w:ind w:left="5040" w:hanging="360"/>
+      </w:pPr>
+      <w:rPr>
+        <w:rFonts w:ascii="Symbol" w:hAnsi="Symbol" w:hint="default"/>
+      </w:rPr>
+    </w:lvl>
+    <w:lvl w:ilvl="7" w:tplc="18090003" w:tentative="1">
+      <w:start w:val="1"/>
+      <w:numFmt w:val="bullet"/>
+      <w:lvlText w:val="o"/>
+      <w:lvlJc w:val="left"/>
+      <w:pPr>
+        <w:ind w:left="5760" w:hanging="360"/>
+      </w:pPr>
+      <w:rPr>
+        <w:rFonts w:ascii="Courier New" w:hAnsi="Courier New" w:cs="Courier New" w:hint="default"/>
+      </w:rPr>
+    </w:lvl>
+    <w:lvl w:ilvl="8" w:tplc="18090005" w:tentative="1">
+      <w:start w:val="1"/>
+      <w:numFmt w:val="bullet"/>
+      <w:lvlText w:val=""/>
+      <w:lvlJc w:val="left"/>
+      <w:pPr>
+        <w:ind w:left="6480" w:hanging="360"/>
+      </w:pPr>
+      <w:rPr>
+        <w:rFonts w:ascii="Wingdings" w:hAnsi="Wingdings" w:hint="default"/>
+      </w:rPr>
+    </w:lvl>
+  </w:abstractNum>
+  <w:abstractNum w:abstractNumId="2">
     <w:nsid w:val="60FA1483"/>
     <w:multiLevelType w:val="hybridMultilevel"/>
     <w:tmpl w:val="179E639E"/>
@@ -474,6 +1524,9 @@
     <w:abstractNumId w:val="0"/>
   </w:num>
   <w:num w:numId="2">
+    <w:abstractNumId w:val="2"/>
+  </w:num>
+  <w:num w:numId="3">
     <w:abstractNumId w:val="1"/>
   </w:num>
 </w:numbering>
@@ -754,6 +1807,36 @@
       <w:szCs w:val="26"/>
     </w:rPr>
   </w:style>
+  <w:style w:type="character" w:styleId="Hyperlink">
+    <w:name w:val="Hyperlink"/>
+    <w:basedOn w:val="DefaultParagraphFont"/>
+    <w:uiPriority w:val="99"/>
+    <w:unhideWhenUsed/>
+    <w:rsid w:val="009E65FE"/>
+    <w:rPr>
+      <w:color w:val="0000FF" w:themeColor="hyperlink"/>
+      <w:u w:val="single"/>
+    </w:rPr>
+  </w:style>
+  <w:style w:type="table" w:styleId="TableGrid">
+    <w:name w:val="Table Grid"/>
+    <w:basedOn w:val="TableNormal"/>
+    <w:uiPriority w:val="59"/>
+    <w:rsid w:val="00FB6CE4"/>
+    <w:pPr>
+      <w:spacing w:after="0" w:line="240" w:lineRule="auto"/>
+    </w:pPr>
+    <w:tblPr>
+      <w:tblBorders>
+        <w:top w:val="single" w:sz="4" w:space="0" w:color="auto"/>
+        <w:left w:val="single" w:sz="4" w:space="0" w:color="auto"/>
+        <w:bottom w:val="single" w:sz="4" w:space="0" w:color="auto"/>
+        <w:right w:val="single" w:sz="4" w:space="0" w:color="auto"/>
+        <w:insideH w:val="single" w:sz="4" w:space="0" w:color="auto"/>
+        <w:insideV w:val="single" w:sz="4" w:space="0" w:color="auto"/>
+      </w:tblBorders>
+    </w:tblPr>
+  </w:style>
 </w:styles>
 </file>
 
@@ -1031,6 +2114,36 @@
       <w:sz w:val="26"/>
       <w:szCs w:val="26"/>
     </w:rPr>
+  </w:style>
+  <w:style w:type="character" w:styleId="Hyperlink">
+    <w:name w:val="Hyperlink"/>
+    <w:basedOn w:val="DefaultParagraphFont"/>
+    <w:uiPriority w:val="99"/>
+    <w:unhideWhenUsed/>
+    <w:rsid w:val="009E65FE"/>
+    <w:rPr>
+      <w:color w:val="0000FF" w:themeColor="hyperlink"/>
+      <w:u w:val="single"/>
+    </w:rPr>
+  </w:style>
+  <w:style w:type="table" w:styleId="TableGrid">
+    <w:name w:val="Table Grid"/>
+    <w:basedOn w:val="TableNormal"/>
+    <w:uiPriority w:val="59"/>
+    <w:rsid w:val="00FB6CE4"/>
+    <w:pPr>
+      <w:spacing w:after="0" w:line="240" w:lineRule="auto"/>
+    </w:pPr>
+    <w:tblPr>
+      <w:tblBorders>
+        <w:top w:val="single" w:sz="4" w:space="0" w:color="auto"/>
+        <w:left w:val="single" w:sz="4" w:space="0" w:color="auto"/>
+        <w:bottom w:val="single" w:sz="4" w:space="0" w:color="auto"/>
+        <w:right w:val="single" w:sz="4" w:space="0" w:color="auto"/>
+        <w:insideH w:val="single" w:sz="4" w:space="0" w:color="auto"/>
+        <w:insideV w:val="single" w:sz="4" w:space="0" w:color="auto"/>
+      </w:tblBorders>
+    </w:tblPr>
   </w:style>
 </w:styles>
 </file>

</xml_diff>

<commit_message>
Changes to introduction in chapter 1
</commit_message>
<xml_diff>
--- a/research/Literature Review Notes.docx
+++ b/research/Literature Review Notes.docx
@@ -23,18 +23,18 @@
         <w:tblLook w:val="04A0" w:firstRow="1" w:lastRow="0" w:firstColumn="1" w:lastColumn="0" w:noHBand="0" w:noVBand="1"/>
       </w:tblPr>
       <w:tblGrid>
-        <w:gridCol w:w="2740"/>
-        <w:gridCol w:w="719"/>
-        <w:gridCol w:w="1347"/>
-        <w:gridCol w:w="1357"/>
-        <w:gridCol w:w="1355"/>
-        <w:gridCol w:w="1376"/>
-        <w:gridCol w:w="1320"/>
+        <w:gridCol w:w="3652"/>
+        <w:gridCol w:w="992"/>
+        <w:gridCol w:w="1701"/>
+        <w:gridCol w:w="1701"/>
+        <w:gridCol w:w="1701"/>
+        <w:gridCol w:w="2127"/>
+        <w:gridCol w:w="2126"/>
       </w:tblGrid>
       <w:tr>
         <w:tc>
           <w:tcPr>
-            <w:tcW w:w="2740" w:type="dxa"/>
+            <w:tcW w:w="3652" w:type="dxa"/>
           </w:tcPr>
           <w:p>
             <w:r>
@@ -44,7 +44,7 @@
         </w:tc>
         <w:tc>
           <w:tcPr>
-            <w:tcW w:w="719" w:type="dxa"/>
+            <w:tcW w:w="992" w:type="dxa"/>
           </w:tcPr>
           <w:p>
             <w:r>
@@ -54,7 +54,7 @@
         </w:tc>
         <w:tc>
           <w:tcPr>
-            <w:tcW w:w="1347" w:type="dxa"/>
+            <w:tcW w:w="1701" w:type="dxa"/>
           </w:tcPr>
           <w:p>
             <w:r>
@@ -64,7 +64,7 @@
         </w:tc>
         <w:tc>
           <w:tcPr>
-            <w:tcW w:w="1357" w:type="dxa"/>
+            <w:tcW w:w="1701" w:type="dxa"/>
           </w:tcPr>
           <w:p>
             <w:r>
@@ -74,7 +74,7 @@
         </w:tc>
         <w:tc>
           <w:tcPr>
-            <w:tcW w:w="1355" w:type="dxa"/>
+            <w:tcW w:w="1701" w:type="dxa"/>
           </w:tcPr>
           <w:p>
             <w:r>
@@ -84,7 +84,7 @@
         </w:tc>
         <w:tc>
           <w:tcPr>
-            <w:tcW w:w="1376" w:type="dxa"/>
+            <w:tcW w:w="2127" w:type="dxa"/>
           </w:tcPr>
           <w:p>
             <w:r>
@@ -94,18 +94,19 @@
         </w:tc>
         <w:tc>
           <w:tcPr>
-            <w:tcW w:w="1320" w:type="dxa"/>
-          </w:tcPr>
-          <w:p>
-            <w:bookmarkStart w:id="0" w:name="_GoBack"/>
-            <w:bookmarkEnd w:id="0"/>
+            <w:tcW w:w="2126" w:type="dxa"/>
+          </w:tcPr>
+          <w:p>
+            <w:r>
+              <w:t>General sites</w:t>
+            </w:r>
           </w:p>
         </w:tc>
       </w:tr>
       <w:tr>
         <w:tc>
           <w:tcPr>
-            <w:tcW w:w="2740" w:type="dxa"/>
+            <w:tcW w:w="3652" w:type="dxa"/>
           </w:tcPr>
           <w:p>
             <w:r>
@@ -116,7 +117,7 @@
         </w:tc>
         <w:tc>
           <w:tcPr>
-            <w:tcW w:w="719" w:type="dxa"/>
+            <w:tcW w:w="992" w:type="dxa"/>
           </w:tcPr>
           <w:p>
             <w:r>
@@ -126,7 +127,7 @@
         </w:tc>
         <w:tc>
           <w:tcPr>
-            <w:tcW w:w="1347" w:type="dxa"/>
+            <w:tcW w:w="1701" w:type="dxa"/>
           </w:tcPr>
           <w:p>
             <w:r>
@@ -136,7 +137,7 @@
         </w:tc>
         <w:tc>
           <w:tcPr>
-            <w:tcW w:w="1357" w:type="dxa"/>
+            <w:tcW w:w="1701" w:type="dxa"/>
           </w:tcPr>
           <w:p>
             <w:r>
@@ -146,7 +147,7 @@
         </w:tc>
         <w:tc>
           <w:tcPr>
-            <w:tcW w:w="1355" w:type="dxa"/>
+            <w:tcW w:w="1701" w:type="dxa"/>
           </w:tcPr>
           <w:p>
             <w:r>
@@ -156,17 +157,17 @@
         </w:tc>
         <w:tc>
           <w:tcPr>
-            <w:tcW w:w="1376" w:type="dxa"/>
-          </w:tcPr>
-          <w:p>
-            <w:r>
-              <w:t>Not working</w:t>
-            </w:r>
-          </w:p>
-        </w:tc>
-        <w:tc>
-          <w:tcPr>
-            <w:tcW w:w="1320" w:type="dxa"/>
+            <w:tcW w:w="2127" w:type="dxa"/>
+          </w:tcPr>
+          <w:p>
+            <w:r>
+              <w:t>Pass1</w:t>
+            </w:r>
+          </w:p>
+        </w:tc>
+        <w:tc>
+          <w:tcPr>
+            <w:tcW w:w="2126" w:type="dxa"/>
           </w:tcPr>
           <w:p/>
         </w:tc>
@@ -174,7 +175,7 @@
       <w:tr>
         <w:tc>
           <w:tcPr>
-            <w:tcW w:w="2740" w:type="dxa"/>
+            <w:tcW w:w="3652" w:type="dxa"/>
           </w:tcPr>
           <w:p>
             <w:r>
@@ -185,25 +186,25 @@
         </w:tc>
         <w:tc>
           <w:tcPr>
-            <w:tcW w:w="719" w:type="dxa"/>
-          </w:tcPr>
-          <w:p/>
-        </w:tc>
-        <w:tc>
-          <w:tcPr>
-            <w:tcW w:w="1347" w:type="dxa"/>
-          </w:tcPr>
-          <w:p/>
-        </w:tc>
-        <w:tc>
-          <w:tcPr>
-            <w:tcW w:w="1357" w:type="dxa"/>
-          </w:tcPr>
-          <w:p/>
-        </w:tc>
-        <w:tc>
-          <w:tcPr>
-            <w:tcW w:w="1355" w:type="dxa"/>
+            <w:tcW w:w="992" w:type="dxa"/>
+          </w:tcPr>
+          <w:p/>
+        </w:tc>
+        <w:tc>
+          <w:tcPr>
+            <w:tcW w:w="1701" w:type="dxa"/>
+          </w:tcPr>
+          <w:p/>
+        </w:tc>
+        <w:tc>
+          <w:tcPr>
+            <w:tcW w:w="1701" w:type="dxa"/>
+          </w:tcPr>
+          <w:p/>
+        </w:tc>
+        <w:tc>
+          <w:tcPr>
+            <w:tcW w:w="1701" w:type="dxa"/>
           </w:tcPr>
           <w:p>
             <w:r>
@@ -213,13 +214,17 @@
         </w:tc>
         <w:tc>
           <w:tcPr>
-            <w:tcW w:w="1376" w:type="dxa"/>
-          </w:tcPr>
-          <w:p/>
-        </w:tc>
-        <w:tc>
-          <w:tcPr>
-            <w:tcW w:w="1320" w:type="dxa"/>
+            <w:tcW w:w="2127" w:type="dxa"/>
+          </w:tcPr>
+          <w:p>
+            <w:r>
+              <w:t>Pass1</w:t>
+            </w:r>
+          </w:p>
+        </w:tc>
+        <w:tc>
+          <w:tcPr>
+            <w:tcW w:w="2126" w:type="dxa"/>
           </w:tcPr>
           <w:p/>
         </w:tc>
@@ -227,7 +232,7 @@
       <w:tr>
         <w:tc>
           <w:tcPr>
-            <w:tcW w:w="2740" w:type="dxa"/>
+            <w:tcW w:w="3652" w:type="dxa"/>
           </w:tcPr>
           <w:p>
             <w:r>
@@ -243,37 +248,57 @@
         </w:tc>
         <w:tc>
           <w:tcPr>
-            <w:tcW w:w="719" w:type="dxa"/>
-          </w:tcPr>
-          <w:p/>
-        </w:tc>
-        <w:tc>
-          <w:tcPr>
-            <w:tcW w:w="1347" w:type="dxa"/>
-          </w:tcPr>
-          <w:p/>
-        </w:tc>
-        <w:tc>
-          <w:tcPr>
-            <w:tcW w:w="1357" w:type="dxa"/>
-          </w:tcPr>
-          <w:p/>
-        </w:tc>
-        <w:tc>
-          <w:tcPr>
-            <w:tcW w:w="1355" w:type="dxa"/>
-          </w:tcPr>
-          <w:p/>
-        </w:tc>
-        <w:tc>
-          <w:tcPr>
-            <w:tcW w:w="1376" w:type="dxa"/>
-          </w:tcPr>
-          <w:p/>
-        </w:tc>
-        <w:tc>
-          <w:tcPr>
-            <w:tcW w:w="1320" w:type="dxa"/>
+            <w:tcW w:w="992" w:type="dxa"/>
+          </w:tcPr>
+          <w:p>
+            <w:r>
+              <w:t>Pass1</w:t>
+            </w:r>
+          </w:p>
+        </w:tc>
+        <w:tc>
+          <w:tcPr>
+            <w:tcW w:w="1701" w:type="dxa"/>
+          </w:tcPr>
+          <w:p>
+            <w:r>
+              <w:t>Pass1</w:t>
+            </w:r>
+          </w:p>
+        </w:tc>
+        <w:tc>
+          <w:tcPr>
+            <w:tcW w:w="1701" w:type="dxa"/>
+          </w:tcPr>
+          <w:p>
+            <w:r>
+              <w:t>Pass1</w:t>
+            </w:r>
+          </w:p>
+        </w:tc>
+        <w:tc>
+          <w:tcPr>
+            <w:tcW w:w="1701" w:type="dxa"/>
+          </w:tcPr>
+          <w:p>
+            <w:r>
+              <w:t>Pass1</w:t>
+            </w:r>
+          </w:p>
+        </w:tc>
+        <w:tc>
+          <w:tcPr>
+            <w:tcW w:w="2127" w:type="dxa"/>
+          </w:tcPr>
+          <w:p>
+            <w:r>
+              <w:t>Pass1</w:t>
+            </w:r>
+          </w:p>
+        </w:tc>
+        <w:tc>
+          <w:tcPr>
+            <w:tcW w:w="2126" w:type="dxa"/>
           </w:tcPr>
           <w:p/>
         </w:tc>
@@ -281,7 +306,7 @@
       <w:tr>
         <w:tc>
           <w:tcPr>
-            <w:tcW w:w="2740" w:type="dxa"/>
+            <w:tcW w:w="3652" w:type="dxa"/>
           </w:tcPr>
           <w:p>
             <w:r>
@@ -292,37 +317,57 @@
         </w:tc>
         <w:tc>
           <w:tcPr>
-            <w:tcW w:w="719" w:type="dxa"/>
-          </w:tcPr>
-          <w:p/>
-        </w:tc>
-        <w:tc>
-          <w:tcPr>
-            <w:tcW w:w="1347" w:type="dxa"/>
-          </w:tcPr>
-          <w:p/>
-        </w:tc>
-        <w:tc>
-          <w:tcPr>
-            <w:tcW w:w="1357" w:type="dxa"/>
-          </w:tcPr>
-          <w:p/>
-        </w:tc>
-        <w:tc>
-          <w:tcPr>
-            <w:tcW w:w="1355" w:type="dxa"/>
-          </w:tcPr>
-          <w:p/>
-        </w:tc>
-        <w:tc>
-          <w:tcPr>
-            <w:tcW w:w="1376" w:type="dxa"/>
-          </w:tcPr>
-          <w:p/>
-        </w:tc>
-        <w:tc>
-          <w:tcPr>
-            <w:tcW w:w="1320" w:type="dxa"/>
+            <w:tcW w:w="992" w:type="dxa"/>
+          </w:tcPr>
+          <w:p>
+            <w:r>
+              <w:t>Pass1</w:t>
+            </w:r>
+          </w:p>
+        </w:tc>
+        <w:tc>
+          <w:tcPr>
+            <w:tcW w:w="1701" w:type="dxa"/>
+          </w:tcPr>
+          <w:p>
+            <w:r>
+              <w:t>Pass1</w:t>
+            </w:r>
+          </w:p>
+        </w:tc>
+        <w:tc>
+          <w:tcPr>
+            <w:tcW w:w="1701" w:type="dxa"/>
+          </w:tcPr>
+          <w:p>
+            <w:r>
+              <w:t>Pass1</w:t>
+            </w:r>
+          </w:p>
+        </w:tc>
+        <w:tc>
+          <w:tcPr>
+            <w:tcW w:w="1701" w:type="dxa"/>
+          </w:tcPr>
+          <w:p>
+            <w:r>
+              <w:t>Pass1</w:t>
+            </w:r>
+          </w:p>
+        </w:tc>
+        <w:tc>
+          <w:tcPr>
+            <w:tcW w:w="2127" w:type="dxa"/>
+          </w:tcPr>
+          <w:p>
+            <w:r>
+              <w:t>Pass1</w:t>
+            </w:r>
+          </w:p>
+        </w:tc>
+        <w:tc>
+          <w:tcPr>
+            <w:tcW w:w="2126" w:type="dxa"/>
           </w:tcPr>
           <w:p/>
         </w:tc>
@@ -330,7 +375,7 @@
       <w:tr>
         <w:tc>
           <w:tcPr>
-            <w:tcW w:w="2740" w:type="dxa"/>
+            <w:tcW w:w="3652" w:type="dxa"/>
           </w:tcPr>
           <w:p>
             <w:r>
@@ -355,37 +400,37 @@
         </w:tc>
         <w:tc>
           <w:tcPr>
-            <w:tcW w:w="719" w:type="dxa"/>
-          </w:tcPr>
-          <w:p/>
-        </w:tc>
-        <w:tc>
-          <w:tcPr>
-            <w:tcW w:w="1347" w:type="dxa"/>
-          </w:tcPr>
-          <w:p/>
-        </w:tc>
-        <w:tc>
-          <w:tcPr>
-            <w:tcW w:w="1357" w:type="dxa"/>
-          </w:tcPr>
-          <w:p/>
-        </w:tc>
-        <w:tc>
-          <w:tcPr>
-            <w:tcW w:w="1355" w:type="dxa"/>
-          </w:tcPr>
-          <w:p/>
-        </w:tc>
-        <w:tc>
-          <w:tcPr>
-            <w:tcW w:w="1376" w:type="dxa"/>
-          </w:tcPr>
-          <w:p/>
-        </w:tc>
-        <w:tc>
-          <w:tcPr>
-            <w:tcW w:w="1320" w:type="dxa"/>
+            <w:tcW w:w="992" w:type="dxa"/>
+          </w:tcPr>
+          <w:p/>
+        </w:tc>
+        <w:tc>
+          <w:tcPr>
+            <w:tcW w:w="1701" w:type="dxa"/>
+          </w:tcPr>
+          <w:p/>
+        </w:tc>
+        <w:tc>
+          <w:tcPr>
+            <w:tcW w:w="1701" w:type="dxa"/>
+          </w:tcPr>
+          <w:p/>
+        </w:tc>
+        <w:tc>
+          <w:tcPr>
+            <w:tcW w:w="1701" w:type="dxa"/>
+          </w:tcPr>
+          <w:p/>
+        </w:tc>
+        <w:tc>
+          <w:tcPr>
+            <w:tcW w:w="2127" w:type="dxa"/>
+          </w:tcPr>
+          <w:p/>
+        </w:tc>
+        <w:tc>
+          <w:tcPr>
+            <w:tcW w:w="2126" w:type="dxa"/>
           </w:tcPr>
           <w:p/>
         </w:tc>
@@ -393,131 +438,163 @@
       <w:tr>
         <w:tc>
           <w:tcPr>
-            <w:tcW w:w="2740" w:type="dxa"/>
-          </w:tcPr>
-          <w:p/>
-        </w:tc>
-        <w:tc>
-          <w:tcPr>
-            <w:tcW w:w="719" w:type="dxa"/>
-          </w:tcPr>
-          <w:p/>
-        </w:tc>
-        <w:tc>
-          <w:tcPr>
-            <w:tcW w:w="1347" w:type="dxa"/>
-          </w:tcPr>
-          <w:p/>
-        </w:tc>
-        <w:tc>
-          <w:tcPr>
-            <w:tcW w:w="1357" w:type="dxa"/>
-          </w:tcPr>
-          <w:p/>
-        </w:tc>
-        <w:tc>
-          <w:tcPr>
-            <w:tcW w:w="1355" w:type="dxa"/>
-          </w:tcPr>
-          <w:p/>
-        </w:tc>
-        <w:tc>
-          <w:tcPr>
-            <w:tcW w:w="1376" w:type="dxa"/>
-          </w:tcPr>
-          <w:p/>
-        </w:tc>
-        <w:tc>
-          <w:tcPr>
-            <w:tcW w:w="1320" w:type="dxa"/>
-          </w:tcPr>
-          <w:p/>
+            <w:tcW w:w="3652" w:type="dxa"/>
+          </w:tcPr>
+          <w:p>
+            <w:r>
+              <w:t>“</w:t>
+            </w:r>
+            <w:r>
+              <w:t>cloud computing investment levels</w:t>
+            </w:r>
+            <w:r>
+              <w:t>”</w:t>
+            </w:r>
+          </w:p>
+        </w:tc>
+        <w:tc>
+          <w:tcPr>
+            <w:tcW w:w="992" w:type="dxa"/>
+          </w:tcPr>
+          <w:p/>
+        </w:tc>
+        <w:tc>
+          <w:tcPr>
+            <w:tcW w:w="1701" w:type="dxa"/>
+          </w:tcPr>
+          <w:p/>
+        </w:tc>
+        <w:tc>
+          <w:tcPr>
+            <w:tcW w:w="1701" w:type="dxa"/>
+          </w:tcPr>
+          <w:p/>
+        </w:tc>
+        <w:tc>
+          <w:tcPr>
+            <w:tcW w:w="1701" w:type="dxa"/>
+          </w:tcPr>
+          <w:p/>
+        </w:tc>
+        <w:tc>
+          <w:tcPr>
+            <w:tcW w:w="2127" w:type="dxa"/>
+          </w:tcPr>
+          <w:p/>
+        </w:tc>
+        <w:tc>
+          <w:tcPr>
+            <w:tcW w:w="2126" w:type="dxa"/>
+          </w:tcPr>
+          <w:p>
+            <w:r>
+              <w:t>Pass1</w:t>
+            </w:r>
+          </w:p>
         </w:tc>
       </w:tr>
       <w:tr>
         <w:tc>
           <w:tcPr>
-            <w:tcW w:w="2740" w:type="dxa"/>
-          </w:tcPr>
-          <w:p/>
-        </w:tc>
-        <w:tc>
-          <w:tcPr>
-            <w:tcW w:w="719" w:type="dxa"/>
-          </w:tcPr>
-          <w:p/>
-        </w:tc>
-        <w:tc>
-          <w:tcPr>
-            <w:tcW w:w="1347" w:type="dxa"/>
-          </w:tcPr>
-          <w:p/>
-        </w:tc>
-        <w:tc>
-          <w:tcPr>
-            <w:tcW w:w="1357" w:type="dxa"/>
-          </w:tcPr>
-          <w:p/>
-        </w:tc>
-        <w:tc>
-          <w:tcPr>
-            <w:tcW w:w="1355" w:type="dxa"/>
-          </w:tcPr>
-          <w:p/>
-        </w:tc>
-        <w:tc>
-          <w:tcPr>
-            <w:tcW w:w="1376" w:type="dxa"/>
-          </w:tcPr>
-          <w:p/>
-        </w:tc>
-        <w:tc>
-          <w:tcPr>
-            <w:tcW w:w="1320" w:type="dxa"/>
-          </w:tcPr>
-          <w:p/>
+            <w:tcW w:w="3652" w:type="dxa"/>
+          </w:tcPr>
+          <w:p>
+            <w:r>
+              <w:t>“</w:t>
+            </w:r>
+            <w:r>
+              <w:t>cloud computing spend levels</w:t>
+            </w:r>
+            <w:r>
+              <w:t>”</w:t>
+            </w:r>
+          </w:p>
+        </w:tc>
+        <w:tc>
+          <w:tcPr>
+            <w:tcW w:w="992" w:type="dxa"/>
+          </w:tcPr>
+          <w:p/>
+        </w:tc>
+        <w:tc>
+          <w:tcPr>
+            <w:tcW w:w="1701" w:type="dxa"/>
+          </w:tcPr>
+          <w:p/>
+        </w:tc>
+        <w:tc>
+          <w:tcPr>
+            <w:tcW w:w="1701" w:type="dxa"/>
+          </w:tcPr>
+          <w:p/>
+        </w:tc>
+        <w:tc>
+          <w:tcPr>
+            <w:tcW w:w="1701" w:type="dxa"/>
+          </w:tcPr>
+          <w:p/>
+        </w:tc>
+        <w:tc>
+          <w:tcPr>
+            <w:tcW w:w="2127" w:type="dxa"/>
+          </w:tcPr>
+          <w:p/>
+        </w:tc>
+        <w:tc>
+          <w:tcPr>
+            <w:tcW w:w="2126" w:type="dxa"/>
+          </w:tcPr>
+          <w:p>
+            <w:r>
+              <w:t>Pass1</w:t>
+            </w:r>
+          </w:p>
         </w:tc>
       </w:tr>
       <w:tr>
         <w:tc>
           <w:tcPr>
-            <w:tcW w:w="2740" w:type="dxa"/>
-          </w:tcPr>
-          <w:p/>
-        </w:tc>
-        <w:tc>
-          <w:tcPr>
-            <w:tcW w:w="719" w:type="dxa"/>
-          </w:tcPr>
-          <w:p/>
-        </w:tc>
-        <w:tc>
-          <w:tcPr>
-            <w:tcW w:w="1347" w:type="dxa"/>
-          </w:tcPr>
-          <w:p/>
-        </w:tc>
-        <w:tc>
-          <w:tcPr>
-            <w:tcW w:w="1357" w:type="dxa"/>
-          </w:tcPr>
-          <w:p/>
-        </w:tc>
-        <w:tc>
-          <w:tcPr>
-            <w:tcW w:w="1355" w:type="dxa"/>
-          </w:tcPr>
-          <w:p/>
-        </w:tc>
-        <w:tc>
-          <w:tcPr>
-            <w:tcW w:w="1376" w:type="dxa"/>
-          </w:tcPr>
-          <w:p/>
-        </w:tc>
-        <w:tc>
-          <w:tcPr>
-            <w:tcW w:w="1320" w:type="dxa"/>
+            <w:tcW w:w="3652" w:type="dxa"/>
+          </w:tcPr>
+          <w:p>
+            <w:r>
+              <w:t>“cloud computing adoption rates”</w:t>
+            </w:r>
+          </w:p>
+        </w:tc>
+        <w:tc>
+          <w:tcPr>
+            <w:tcW w:w="992" w:type="dxa"/>
+          </w:tcPr>
+          <w:p/>
+        </w:tc>
+        <w:tc>
+          <w:tcPr>
+            <w:tcW w:w="1701" w:type="dxa"/>
+          </w:tcPr>
+          <w:p/>
+        </w:tc>
+        <w:tc>
+          <w:tcPr>
+            <w:tcW w:w="1701" w:type="dxa"/>
+          </w:tcPr>
+          <w:p/>
+        </w:tc>
+        <w:tc>
+          <w:tcPr>
+            <w:tcW w:w="1701" w:type="dxa"/>
+          </w:tcPr>
+          <w:p/>
+        </w:tc>
+        <w:tc>
+          <w:tcPr>
+            <w:tcW w:w="2127" w:type="dxa"/>
+          </w:tcPr>
+          <w:p/>
+        </w:tc>
+        <w:tc>
+          <w:tcPr>
+            <w:tcW w:w="2126" w:type="dxa"/>
           </w:tcPr>
           <w:p/>
         </w:tc>
@@ -525,43 +602,55 @@
       <w:tr>
         <w:tc>
           <w:tcPr>
-            <w:tcW w:w="2740" w:type="dxa"/>
-          </w:tcPr>
-          <w:p/>
-        </w:tc>
-        <w:tc>
-          <w:tcPr>
-            <w:tcW w:w="719" w:type="dxa"/>
-          </w:tcPr>
-          <w:p/>
-        </w:tc>
-        <w:tc>
-          <w:tcPr>
-            <w:tcW w:w="1347" w:type="dxa"/>
-          </w:tcPr>
-          <w:p/>
-        </w:tc>
-        <w:tc>
-          <w:tcPr>
-            <w:tcW w:w="1357" w:type="dxa"/>
-          </w:tcPr>
-          <w:p/>
-        </w:tc>
-        <w:tc>
-          <w:tcPr>
-            <w:tcW w:w="1355" w:type="dxa"/>
-          </w:tcPr>
-          <w:p/>
-        </w:tc>
-        <w:tc>
-          <w:tcPr>
-            <w:tcW w:w="1376" w:type="dxa"/>
-          </w:tcPr>
-          <w:p/>
-        </w:tc>
-        <w:tc>
-          <w:tcPr>
-            <w:tcW w:w="1320" w:type="dxa"/>
+            <w:tcW w:w="3652" w:type="dxa"/>
+          </w:tcPr>
+          <w:p>
+            <w:bookmarkStart w:id="0" w:name="_GoBack"/>
+            <w:r>
+              <w:t>“</w:t>
+            </w:r>
+            <w:r>
+              <w:t xml:space="preserve">cloud computing </w:t>
+            </w:r>
+            <w:r>
+              <w:t>growth drivers”</w:t>
+            </w:r>
+            <w:bookmarkEnd w:id="0"/>
+          </w:p>
+        </w:tc>
+        <w:tc>
+          <w:tcPr>
+            <w:tcW w:w="992" w:type="dxa"/>
+          </w:tcPr>
+          <w:p/>
+        </w:tc>
+        <w:tc>
+          <w:tcPr>
+            <w:tcW w:w="1701" w:type="dxa"/>
+          </w:tcPr>
+          <w:p/>
+        </w:tc>
+        <w:tc>
+          <w:tcPr>
+            <w:tcW w:w="1701" w:type="dxa"/>
+          </w:tcPr>
+          <w:p/>
+        </w:tc>
+        <w:tc>
+          <w:tcPr>
+            <w:tcW w:w="1701" w:type="dxa"/>
+          </w:tcPr>
+          <w:p/>
+        </w:tc>
+        <w:tc>
+          <w:tcPr>
+            <w:tcW w:w="2127" w:type="dxa"/>
+          </w:tcPr>
+          <w:p/>
+        </w:tc>
+        <w:tc>
+          <w:tcPr>
+            <w:tcW w:w="2126" w:type="dxa"/>
           </w:tcPr>
           <w:p/>
         </w:tc>
@@ -569,43 +658,43 @@
       <w:tr>
         <w:tc>
           <w:tcPr>
-            <w:tcW w:w="2740" w:type="dxa"/>
-          </w:tcPr>
-          <w:p/>
-        </w:tc>
-        <w:tc>
-          <w:tcPr>
-            <w:tcW w:w="719" w:type="dxa"/>
-          </w:tcPr>
-          <w:p/>
-        </w:tc>
-        <w:tc>
-          <w:tcPr>
-            <w:tcW w:w="1347" w:type="dxa"/>
-          </w:tcPr>
-          <w:p/>
-        </w:tc>
-        <w:tc>
-          <w:tcPr>
-            <w:tcW w:w="1357" w:type="dxa"/>
-          </w:tcPr>
-          <w:p/>
-        </w:tc>
-        <w:tc>
-          <w:tcPr>
-            <w:tcW w:w="1355" w:type="dxa"/>
-          </w:tcPr>
-          <w:p/>
-        </w:tc>
-        <w:tc>
-          <w:tcPr>
-            <w:tcW w:w="1376" w:type="dxa"/>
-          </w:tcPr>
-          <w:p/>
-        </w:tc>
-        <w:tc>
-          <w:tcPr>
-            <w:tcW w:w="1320" w:type="dxa"/>
+            <w:tcW w:w="3652" w:type="dxa"/>
+          </w:tcPr>
+          <w:p/>
+        </w:tc>
+        <w:tc>
+          <w:tcPr>
+            <w:tcW w:w="992" w:type="dxa"/>
+          </w:tcPr>
+          <w:p/>
+        </w:tc>
+        <w:tc>
+          <w:tcPr>
+            <w:tcW w:w="1701" w:type="dxa"/>
+          </w:tcPr>
+          <w:p/>
+        </w:tc>
+        <w:tc>
+          <w:tcPr>
+            <w:tcW w:w="1701" w:type="dxa"/>
+          </w:tcPr>
+          <w:p/>
+        </w:tc>
+        <w:tc>
+          <w:tcPr>
+            <w:tcW w:w="1701" w:type="dxa"/>
+          </w:tcPr>
+          <w:p/>
+        </w:tc>
+        <w:tc>
+          <w:tcPr>
+            <w:tcW w:w="2127" w:type="dxa"/>
+          </w:tcPr>
+          <w:p/>
+        </w:tc>
+        <w:tc>
+          <w:tcPr>
+            <w:tcW w:w="2126" w:type="dxa"/>
           </w:tcPr>
           <w:p/>
         </w:tc>
@@ -613,43 +702,43 @@
       <w:tr>
         <w:tc>
           <w:tcPr>
-            <w:tcW w:w="2740" w:type="dxa"/>
-          </w:tcPr>
-          <w:p/>
-        </w:tc>
-        <w:tc>
-          <w:tcPr>
-            <w:tcW w:w="719" w:type="dxa"/>
-          </w:tcPr>
-          <w:p/>
-        </w:tc>
-        <w:tc>
-          <w:tcPr>
-            <w:tcW w:w="1347" w:type="dxa"/>
-          </w:tcPr>
-          <w:p/>
-        </w:tc>
-        <w:tc>
-          <w:tcPr>
-            <w:tcW w:w="1357" w:type="dxa"/>
-          </w:tcPr>
-          <w:p/>
-        </w:tc>
-        <w:tc>
-          <w:tcPr>
-            <w:tcW w:w="1355" w:type="dxa"/>
-          </w:tcPr>
-          <w:p/>
-        </w:tc>
-        <w:tc>
-          <w:tcPr>
-            <w:tcW w:w="1376" w:type="dxa"/>
-          </w:tcPr>
-          <w:p/>
-        </w:tc>
-        <w:tc>
-          <w:tcPr>
-            <w:tcW w:w="1320" w:type="dxa"/>
+            <w:tcW w:w="3652" w:type="dxa"/>
+          </w:tcPr>
+          <w:p/>
+        </w:tc>
+        <w:tc>
+          <w:tcPr>
+            <w:tcW w:w="992" w:type="dxa"/>
+          </w:tcPr>
+          <w:p/>
+        </w:tc>
+        <w:tc>
+          <w:tcPr>
+            <w:tcW w:w="1701" w:type="dxa"/>
+          </w:tcPr>
+          <w:p/>
+        </w:tc>
+        <w:tc>
+          <w:tcPr>
+            <w:tcW w:w="1701" w:type="dxa"/>
+          </w:tcPr>
+          <w:p/>
+        </w:tc>
+        <w:tc>
+          <w:tcPr>
+            <w:tcW w:w="1701" w:type="dxa"/>
+          </w:tcPr>
+          <w:p/>
+        </w:tc>
+        <w:tc>
+          <w:tcPr>
+            <w:tcW w:w="2127" w:type="dxa"/>
+          </w:tcPr>
+          <w:p/>
+        </w:tc>
+        <w:tc>
+          <w:tcPr>
+            <w:tcW w:w="2126" w:type="dxa"/>
           </w:tcPr>
           <w:p/>
         </w:tc>
@@ -801,21 +890,7 @@
       </w:hyperlink>
       <w:r>
         <w:br/>
-      </w:r>
-      <w:r>
-        <w:t>FP7 was the European Union's Research and Innovation</w:t>
-      </w:r>
-      <w:r>
-        <w:t xml:space="preserve"> </w:t>
-      </w:r>
-      <w:r>
-        <w:t>funding programme for 2007-2013. The current programme is Horizon 2020</w:t>
-      </w:r>
-      <w:r>
-        <w:t xml:space="preserve"> </w:t>
-      </w:r>
-      <w:r>
-        <w:t>but there are many projects funded under FP7 which are still running.</w:t>
+        <w:t>FP7 was the European Union's Research and Innovation funding programme for 2007-2013. The current programme is Horizon 2020 but there are many projects funded under FP7 which are still running.</w:t>
       </w:r>
     </w:p>
     <w:p>

</xml_diff>

<commit_message>
small updates to chapter one
</commit_message>
<xml_diff>
--- a/research/Literature Review Notes.docx
+++ b/research/Literature Review Notes.docx
@@ -98,7 +98,7 @@
           </w:tcPr>
           <w:p>
             <w:r>
-              <w:t>General sites</w:t>
+              <w:t>Google.com</w:t>
             </w:r>
           </w:p>
         </w:tc>
@@ -558,7 +558,7 @@
           </w:tcPr>
           <w:p>
             <w:r>
-              <w:t>“cloud computing adoption rates”</w:t>
+              <w:t>cloud computing adoption rates</w:t>
             </w:r>
           </w:p>
         </w:tc>
@@ -605,17 +605,12 @@
             <w:tcW w:w="3652" w:type="dxa"/>
           </w:tcPr>
           <w:p>
-            <w:bookmarkStart w:id="0" w:name="_GoBack"/>
-            <w:r>
-              <w:t>“</w:t>
-            </w:r>
             <w:r>
               <w:t xml:space="preserve">cloud computing </w:t>
             </w:r>
             <w:r>
-              <w:t>growth drivers”</w:t>
-            </w:r>
-            <w:bookmarkEnd w:id="0"/>
+              <w:t>growth drivers</w:t>
+            </w:r>
           </w:p>
         </w:tc>
         <w:tc>
@@ -660,7 +655,17 @@
           <w:tcPr>
             <w:tcW w:w="3652" w:type="dxa"/>
           </w:tcPr>
-          <w:p/>
+          <w:p>
+            <w:r>
+              <w:t>“cloud computing</w:t>
+            </w:r>
+            <w:r>
+              <w:t>”</w:t>
+            </w:r>
+            <w:r>
+              <w:t xml:space="preserve"> race</w:t>
+            </w:r>
+          </w:p>
         </w:tc>
         <w:tc>
           <w:tcPr>
@@ -704,7 +709,11 @@
           <w:tcPr>
             <w:tcW w:w="3652" w:type="dxa"/>
           </w:tcPr>
-          <w:p/>
+          <w:p>
+            <w:r>
+              <w:t>“big data” analytics reduce risk</w:t>
+            </w:r>
+          </w:p>
         </w:tc>
         <w:tc>
           <w:tcPr>
@@ -740,7 +749,13 @@
           <w:tcPr>
             <w:tcW w:w="2126" w:type="dxa"/>
           </w:tcPr>
-          <w:p/>
+          <w:p>
+            <w:r>
+              <w:t>Pass1</w:t>
+            </w:r>
+            <w:bookmarkStart w:id="0" w:name="_GoBack"/>
+            <w:bookmarkEnd w:id="0"/>
+          </w:p>
         </w:tc>
       </w:tr>
     </w:tbl>

</xml_diff>

<commit_message>
Add updates from email notes
</commit_message>
<xml_diff>
--- a/research/Literature Review Notes.docx
+++ b/research/Literature Review Notes.docx
@@ -753,8 +753,6 @@
             <w:r>
               <w:t>Pass1</w:t>
             </w:r>
-            <w:bookmarkStart w:id="0" w:name="_GoBack"/>
-            <w:bookmarkEnd w:id="0"/>
           </w:p>
         </w:tc>
       </w:tr>
@@ -803,7 +801,21 @@
         </w:numPr>
       </w:pPr>
       <w:r>
-        <w:t>Locate slide from FIA 2013 Dublin!</w:t>
+        <w:t>Locate slide</w:t>
+      </w:r>
+      <w:r>
+        <w:t>s</w:t>
+      </w:r>
+      <w:r>
+        <w:t xml:space="preserve"> from FIA 2013 Dublin!</w:t>
+      </w:r>
+      <w:r>
+        <w:t xml:space="preserve"> (use in chapter 3 perhaps</w:t>
+      </w:r>
+      <w:bookmarkStart w:id="0" w:name="_GoBack"/>
+      <w:bookmarkEnd w:id="0"/>
+      <w:r>
+        <w:t>)</w:t>
       </w:r>
     </w:p>
     <w:p>

</xml_diff>

<commit_message>
Lots of additions to chapter 2
</commit_message>
<xml_diff>
--- a/research/Literature Review Notes.docx
+++ b/research/Literature Review Notes.docx
@@ -756,6 +756,54 @@
           </w:p>
         </w:tc>
       </w:tr>
+      <w:tr>
+        <w:tc>
+          <w:tcPr>
+            <w:tcW w:w="3652" w:type="dxa"/>
+          </w:tcPr>
+          <w:p>
+            <w:r>
+              <w:t>“cloud computing" definition</w:t>
+            </w:r>
+          </w:p>
+        </w:tc>
+        <w:tc>
+          <w:tcPr>
+            <w:tcW w:w="992" w:type="dxa"/>
+          </w:tcPr>
+          <w:p/>
+        </w:tc>
+        <w:tc>
+          <w:tcPr>
+            <w:tcW w:w="1701" w:type="dxa"/>
+          </w:tcPr>
+          <w:p/>
+        </w:tc>
+        <w:tc>
+          <w:tcPr>
+            <w:tcW w:w="1701" w:type="dxa"/>
+          </w:tcPr>
+          <w:p/>
+        </w:tc>
+        <w:tc>
+          <w:tcPr>
+            <w:tcW w:w="1701" w:type="dxa"/>
+          </w:tcPr>
+          <w:p/>
+        </w:tc>
+        <w:tc>
+          <w:tcPr>
+            <w:tcW w:w="2127" w:type="dxa"/>
+          </w:tcPr>
+          <w:p/>
+        </w:tc>
+        <w:tc>
+          <w:tcPr>
+            <w:tcW w:w="2126" w:type="dxa"/>
+          </w:tcPr>
+          <w:p/>
+        </w:tc>
+      </w:tr>
     </w:tbl>
     <w:p/>
     <w:p/>
@@ -810,12 +858,7 @@
         <w:t xml:space="preserve"> from FIA 2013 Dublin!</w:t>
       </w:r>
       <w:r>
-        <w:t xml:space="preserve"> (use in chapter 3 perhaps</w:t>
-      </w:r>
-      <w:bookmarkStart w:id="0" w:name="_GoBack"/>
-      <w:bookmarkEnd w:id="0"/>
-      <w:r>
-        <w:t>)</w:t>
+        <w:t xml:space="preserve"> (use in chapter 3 perhaps)</w:t>
       </w:r>
     </w:p>
     <w:p>
@@ -1096,7 +1139,7 @@
     </w:p>
     <w:p>
       <w:r>
-        <w:t>http://dl.acm.org/dl.cfm?CFID=457617022&amp;CFTOKEN=56635731</w:t>
+        <w:t>http://dl.acm.org</w:t>
       </w:r>
     </w:p>
     <w:p/>
@@ -1108,10 +1151,11 @@
     </w:p>
     <w:p>
       <w:r>
-        <w:t>http://www.computer.org/portal/web/guest/home</w:t>
-      </w:r>
-    </w:p>
-    <w:p/>
+        <w:t>http://ieeexplore.ieee.org/</w:t>
+      </w:r>
+      <w:bookmarkStart w:id="0" w:name="_GoBack"/>
+      <w:bookmarkEnd w:id="0"/>
+    </w:p>
     <w:p/>
     <w:p>
       <w:r>
@@ -1158,7 +1202,6 @@
     </w:p>
     <w:p>
       <w:r>
-        <w:lastRenderedPageBreak/>
         <w:t>http://arxiv.org/archive/cs</w:t>
       </w:r>
     </w:p>

</xml_diff>

<commit_message>
More additions to CH2
Attempted Caption reference, however it is not indenting correctly
although I do get the reverence removed from the list of figures etc.
</commit_message>
<xml_diff>
--- a/research/Literature Review Notes.docx
+++ b/research/Literature Review Notes.docx
@@ -396,7 +396,6 @@
               <w:t xml:space="preserve">  (not just cloud at the FIA)</w:t>
             </w:r>
           </w:p>
-          <w:p/>
         </w:tc>
         <w:tc>
           <w:tcPr>
@@ -765,6 +764,60 @@
             <w:r>
               <w:t>“cloud computing" definition</w:t>
             </w:r>
+          </w:p>
+        </w:tc>
+        <w:tc>
+          <w:tcPr>
+            <w:tcW w:w="992" w:type="dxa"/>
+          </w:tcPr>
+          <w:p/>
+        </w:tc>
+        <w:tc>
+          <w:tcPr>
+            <w:tcW w:w="1701" w:type="dxa"/>
+          </w:tcPr>
+          <w:p/>
+        </w:tc>
+        <w:tc>
+          <w:tcPr>
+            <w:tcW w:w="1701" w:type="dxa"/>
+          </w:tcPr>
+          <w:p/>
+        </w:tc>
+        <w:tc>
+          <w:tcPr>
+            <w:tcW w:w="1701" w:type="dxa"/>
+          </w:tcPr>
+          <w:p/>
+        </w:tc>
+        <w:tc>
+          <w:tcPr>
+            <w:tcW w:w="2127" w:type="dxa"/>
+          </w:tcPr>
+          <w:p/>
+        </w:tc>
+        <w:tc>
+          <w:tcPr>
+            <w:tcW w:w="2126" w:type="dxa"/>
+          </w:tcPr>
+          <w:p>
+            <w:r>
+              <w:t>Pass1</w:t>
+            </w:r>
+          </w:p>
+        </w:tc>
+      </w:tr>
+      <w:tr>
+        <w:tc>
+          <w:tcPr>
+            <w:tcW w:w="3652" w:type="dxa"/>
+          </w:tcPr>
+          <w:p>
+            <w:bookmarkStart w:id="0" w:name="_GoBack"/>
+            <w:r>
+              <w:t>virtualization</w:t>
+            </w:r>
+            <w:bookmarkEnd w:id="0"/>
           </w:p>
         </w:tc>
         <w:tc>
@@ -1153,8 +1206,6 @@
       <w:r>
         <w:t>http://ieeexplore.ieee.org/</w:t>
       </w:r>
-      <w:bookmarkStart w:id="0" w:name="_GoBack"/>
-      <w:bookmarkEnd w:id="0"/>
     </w:p>
     <w:p/>
     <w:p>

</xml_diff>

<commit_message>
Proof read chapter 1-3 for sending to supervisor
</commit_message>
<xml_diff>
--- a/research/Literature Review Notes.docx
+++ b/research/Literature Review Notes.docx
@@ -813,11 +813,9 @@
             <w:tcW w:w="3652" w:type="dxa"/>
           </w:tcPr>
           <w:p>
-            <w:bookmarkStart w:id="0" w:name="_GoBack"/>
             <w:r>
               <w:t>virtualization</w:t>
             </w:r>
-            <w:bookmarkEnd w:id="0"/>
           </w:p>
         </w:tc>
         <w:tc>
@@ -1356,14 +1354,47 @@
         <w:t>Located search engines for Lit Review</w:t>
       </w:r>
     </w:p>
-    <w:p>
-      <w:pPr>
-        <w:pStyle w:val="ListParagraph"/>
-        <w:numPr>
-          <w:ilvl w:val="0"/>
-          <w:numId w:val="1"/>
-        </w:numPr>
-      </w:pPr>
+    <w:p/>
+    <w:p/>
+    <w:p/>
+    <w:p>
+      <w:r>
+        <w:t>Omitted from end of chapter 2</w:t>
+      </w:r>
+    </w:p>
+    <w:p>
+      <w:pPr>
+        <w:pStyle w:val="MSCHeading2"/>
+      </w:pPr>
+      <w:bookmarkStart w:id="0" w:name="_Toc406931971"/>
+      <w:r>
+        <w:t>Software Architecture &amp; Development for the Cloud Age</w:t>
+      </w:r>
+      <w:bookmarkEnd w:id="0"/>
+    </w:p>
+    <w:p>
+      <w:r>
+        <w:t xml:space="preserve">Software development has always been in continuous evolution.  From assembly code to modules; to object-orientated classes; to frameworks and service orientated architecture (SOA).  </w:t>
+      </w:r>
+      <w:proofErr w:type="gramStart"/>
+      <w:r>
+        <w:t>On the software project management side – from estimates on a piece of software, to the enduring waterfall model to agile and iterative processes.</w:t>
+      </w:r>
+      <w:proofErr w:type="gramEnd"/>
+    </w:p>
+    <w:p>
+      <w:r>
+        <w:t>AOP</w:t>
+      </w:r>
+    </w:p>
+    <w:p>
+      <w:r>
+        <w:t>Virtualised resources have a shorter lifespan than physical resources but also the have to think more modular reusing design patterns to make software more flexible and agile​</w:t>
+      </w:r>
+    </w:p>
+    <w:p>
+      <w:bookmarkStart w:id="1" w:name="_GoBack"/>
+      <w:bookmarkEnd w:id="1"/>
     </w:p>
     <w:sectPr>
       <w:pgSz w:w="11906" w:h="16838"/>
@@ -1378,6 +1409,122 @@
 <file path=word/numbering.xml><?xml version="1.0" encoding="utf-8"?>
 <w:numbering xmlns:wpc="http://schemas.microsoft.com/office/word/2010/wordprocessingCanvas" xmlns:mc="http://schemas.openxmlformats.org/markup-compatibility/2006" xmlns:o="urn:schemas-microsoft-com:office:office" xmlns:r="http://schemas.openxmlformats.org/officeDocument/2006/relationships" xmlns:m="http://schemas.openxmlformats.org/officeDocument/2006/math" xmlns:v="urn:schemas-microsoft-com:vml" xmlns:wp14="http://schemas.microsoft.com/office/word/2010/wordprocessingDrawing" xmlns:wp="http://schemas.openxmlformats.org/drawingml/2006/wordprocessingDrawing" xmlns:w10="urn:schemas-microsoft-com:office:word" xmlns:w="http://schemas.openxmlformats.org/wordprocessingml/2006/main" xmlns:w14="http://schemas.microsoft.com/office/word/2010/wordml" xmlns:wpg="http://schemas.microsoft.com/office/word/2010/wordprocessingGroup" xmlns:wpi="http://schemas.microsoft.com/office/word/2010/wordprocessingInk" xmlns:wne="http://schemas.microsoft.com/office/word/2006/wordml" xmlns:wps="http://schemas.microsoft.com/office/word/2010/wordprocessingShape" mc:Ignorable="w14 wp14">
   <w:abstractNum w:abstractNumId="0">
+    <w:nsid w:val="0DA47184"/>
+    <w:multiLevelType w:val="multilevel"/>
+    <w:tmpl w:val="E538536C"/>
+    <w:lvl w:ilvl="0">
+      <w:start w:val="1"/>
+      <w:numFmt w:val="decimal"/>
+      <w:pStyle w:val="MSCHeading1"/>
+      <w:lvlText w:val="%1"/>
+      <w:lvlJc w:val="left"/>
+      <w:pPr>
+        <w:tabs>
+          <w:tab w:val="num" w:pos="624"/>
+        </w:tabs>
+        <w:ind w:left="624" w:hanging="624"/>
+      </w:pPr>
+    </w:lvl>
+    <w:lvl w:ilvl="1">
+      <w:start w:val="1"/>
+      <w:numFmt w:val="decimal"/>
+      <w:pStyle w:val="MSCHeading2"/>
+      <w:lvlText w:val="%1.%2"/>
+      <w:lvlJc w:val="left"/>
+      <w:pPr>
+        <w:tabs>
+          <w:tab w:val="num" w:pos="576"/>
+        </w:tabs>
+        <w:ind w:left="576" w:hanging="576"/>
+      </w:pPr>
+    </w:lvl>
+    <w:lvl w:ilvl="2">
+      <w:start w:val="1"/>
+      <w:numFmt w:val="decimal"/>
+      <w:pStyle w:val="MSCHeading3"/>
+      <w:lvlText w:val="%1.%2.%3"/>
+      <w:lvlJc w:val="left"/>
+      <w:pPr>
+        <w:tabs>
+          <w:tab w:val="num" w:pos="720"/>
+        </w:tabs>
+        <w:ind w:left="720" w:hanging="720"/>
+      </w:pPr>
+    </w:lvl>
+    <w:lvl w:ilvl="3">
+      <w:start w:val="1"/>
+      <w:numFmt w:val="decimal"/>
+      <w:lvlText w:val="%1.%2.%3.%4"/>
+      <w:lvlJc w:val="left"/>
+      <w:pPr>
+        <w:tabs>
+          <w:tab w:val="num" w:pos="864"/>
+        </w:tabs>
+        <w:ind w:left="864" w:hanging="864"/>
+      </w:pPr>
+    </w:lvl>
+    <w:lvl w:ilvl="4">
+      <w:start w:val="1"/>
+      <w:numFmt w:val="decimal"/>
+      <w:lvlText w:val="%1.%2.%3.%4.%5"/>
+      <w:lvlJc w:val="left"/>
+      <w:pPr>
+        <w:tabs>
+          <w:tab w:val="num" w:pos="1008"/>
+        </w:tabs>
+        <w:ind w:left="1008" w:hanging="1008"/>
+      </w:pPr>
+    </w:lvl>
+    <w:lvl w:ilvl="5">
+      <w:start w:val="1"/>
+      <w:numFmt w:val="decimal"/>
+      <w:lvlText w:val="%1.%2.%3.%4.%5.%6"/>
+      <w:lvlJc w:val="left"/>
+      <w:pPr>
+        <w:tabs>
+          <w:tab w:val="num" w:pos="1152"/>
+        </w:tabs>
+        <w:ind w:left="1152" w:hanging="1152"/>
+      </w:pPr>
+    </w:lvl>
+    <w:lvl w:ilvl="6">
+      <w:start w:val="1"/>
+      <w:numFmt w:val="decimal"/>
+      <w:lvlText w:val="%1.%2.%3.%4.%5.%6.%7"/>
+      <w:lvlJc w:val="left"/>
+      <w:pPr>
+        <w:tabs>
+          <w:tab w:val="num" w:pos="1296"/>
+        </w:tabs>
+        <w:ind w:left="1296" w:hanging="1296"/>
+      </w:pPr>
+    </w:lvl>
+    <w:lvl w:ilvl="7">
+      <w:start w:val="1"/>
+      <w:numFmt w:val="decimal"/>
+      <w:lvlText w:val="%1.%2.%3.%4.%5.%6.%7.%8"/>
+      <w:lvlJc w:val="left"/>
+      <w:pPr>
+        <w:tabs>
+          <w:tab w:val="num" w:pos="1440"/>
+        </w:tabs>
+        <w:ind w:left="1440" w:hanging="1440"/>
+      </w:pPr>
+    </w:lvl>
+    <w:lvl w:ilvl="8">
+      <w:start w:val="1"/>
+      <w:numFmt w:val="decimal"/>
+      <w:lvlText w:val="%1.%2.%3.%4.%5.%6.%7.%8.%9"/>
+      <w:lvlJc w:val="left"/>
+      <w:pPr>
+        <w:tabs>
+          <w:tab w:val="num" w:pos="1584"/>
+        </w:tabs>
+        <w:ind w:left="1584" w:hanging="1584"/>
+      </w:pPr>
+    </w:lvl>
+  </w:abstractNum>
+  <w:abstractNum w:abstractNumId="1">
     <w:nsid w:val="3D761227"/>
     <w:multiLevelType w:val="hybridMultilevel"/>
     <w:tmpl w:val="21227652"/>
@@ -1490,7 +1637,7 @@
       </w:rPr>
     </w:lvl>
   </w:abstractNum>
-  <w:abstractNum w:abstractNumId="1">
+  <w:abstractNum w:abstractNumId="2">
     <w:nsid w:val="5DC76960"/>
     <w:multiLevelType w:val="hybridMultilevel"/>
     <w:tmpl w:val="A2CE6B22"/>
@@ -1603,7 +1750,7 @@
       </w:rPr>
     </w:lvl>
   </w:abstractNum>
-  <w:abstractNum w:abstractNumId="2">
+  <w:abstractNum w:abstractNumId="3">
     <w:nsid w:val="60FA1483"/>
     <w:multiLevelType w:val="hybridMultilevel"/>
     <w:tmpl w:val="179E639E"/>
@@ -1717,13 +1864,16 @@
     </w:lvl>
   </w:abstractNum>
   <w:num w:numId="1">
-    <w:abstractNumId w:val="0"/>
+    <w:abstractNumId w:val="1"/>
   </w:num>
   <w:num w:numId="2">
+    <w:abstractNumId w:val="3"/>
+  </w:num>
+  <w:num w:numId="3">
     <w:abstractNumId w:val="2"/>
   </w:num>
-  <w:num w:numId="3">
-    <w:abstractNumId w:val="1"/>
+  <w:num w:numId="4">
+    <w:abstractNumId w:val="0"/>
   </w:num>
 </w:numbering>
 </file>
@@ -1935,6 +2085,29 @@
       <w:szCs w:val="26"/>
     </w:rPr>
   </w:style>
+  <w:style w:type="paragraph" w:styleId="Heading3">
+    <w:name w:val="heading 3"/>
+    <w:basedOn w:val="Normal"/>
+    <w:next w:val="Normal"/>
+    <w:link w:val="Heading3Char"/>
+    <w:uiPriority w:val="9"/>
+    <w:semiHidden/>
+    <w:unhideWhenUsed/>
+    <w:qFormat/>
+    <w:rsid w:val="007F788B"/>
+    <w:pPr>
+      <w:keepNext/>
+      <w:keepLines/>
+      <w:spacing w:before="200" w:after="0"/>
+      <w:outlineLvl w:val="2"/>
+    </w:pPr>
+    <w:rPr>
+      <w:rFonts w:asciiTheme="majorHAnsi" w:eastAsiaTheme="majorEastAsia" w:hAnsiTheme="majorHAnsi" w:cstheme="majorBidi"/>
+      <w:b/>
+      <w:bCs/>
+      <w:color w:val="4F81BD" w:themeColor="accent1"/>
+    </w:rPr>
+  </w:style>
   <w:style w:type="character" w:default="1" w:styleId="DefaultParagraphFont">
     <w:name w:val="Default Paragraph Font"/>
     <w:uiPriority w:val="1"/>
@@ -2032,6 +2205,105 @@
         <w:insideV w:val="single" w:sz="4" w:space="0" w:color="auto"/>
       </w:tblBorders>
     </w:tblPr>
+  </w:style>
+  <w:style w:type="paragraph" w:customStyle="1" w:styleId="MSCHeading1">
+    <w:name w:val="MSC Heading 1"/>
+    <w:basedOn w:val="Heading1"/>
+    <w:next w:val="Normal"/>
+    <w:autoRedefine/>
+    <w:qFormat/>
+    <w:rsid w:val="007F788B"/>
+    <w:pPr>
+      <w:keepLines w:val="0"/>
+      <w:pageBreakBefore/>
+      <w:numPr>
+        <w:numId w:val="4"/>
+      </w:numPr>
+      <w:spacing w:before="360" w:after="200" w:line="360" w:lineRule="auto"/>
+      <w:jc w:val="both"/>
+    </w:pPr>
+    <w:rPr>
+      <w:rFonts w:ascii="Times New Roman" w:eastAsia="Times New Roman" w:hAnsi="Times New Roman" w:cs="Times New Roman"/>
+      <w:bCs w:val="0"/>
+      <w:caps/>
+      <w:color w:val="auto"/>
+      <w:spacing w:val="20"/>
+      <w:kern w:val="28"/>
+      <w:szCs w:val="20"/>
+      <w:lang w:val="en-GB"/>
+    </w:rPr>
+  </w:style>
+  <w:style w:type="paragraph" w:customStyle="1" w:styleId="MSCHeading2">
+    <w:name w:val="MSC Heading 2"/>
+    <w:basedOn w:val="Heading2"/>
+    <w:next w:val="Normal"/>
+    <w:autoRedefine/>
+    <w:qFormat/>
+    <w:rsid w:val="007F788B"/>
+    <w:pPr>
+      <w:keepLines w:val="0"/>
+      <w:numPr>
+        <w:ilvl w:val="1"/>
+        <w:numId w:val="4"/>
+      </w:numPr>
+      <w:spacing w:before="480" w:after="120" w:line="360" w:lineRule="auto"/>
+      <w:jc w:val="both"/>
+    </w:pPr>
+    <w:rPr>
+      <w:rFonts w:ascii="Times New Roman" w:eastAsia="Times New Roman" w:hAnsi="Times New Roman" w:cs="Times New Roman"/>
+      <w:bCs w:val="0"/>
+      <w:i/>
+      <w:color w:val="auto"/>
+      <w:spacing w:val="20"/>
+      <w:szCs w:val="20"/>
+      <w:lang w:val="en-GB"/>
+    </w:rPr>
+  </w:style>
+  <w:style w:type="paragraph" w:customStyle="1" w:styleId="MSCHeading3">
+    <w:name w:val="MSC Heading 3"/>
+    <w:basedOn w:val="Heading3"/>
+    <w:next w:val="Normal"/>
+    <w:autoRedefine/>
+    <w:qFormat/>
+    <w:rsid w:val="007F788B"/>
+    <w:pPr>
+      <w:keepLines w:val="0"/>
+      <w:numPr>
+        <w:ilvl w:val="2"/>
+        <w:numId w:val="4"/>
+      </w:numPr>
+      <w:tabs>
+        <w:tab w:val="clear" w:pos="720"/>
+        <w:tab w:val="left" w:pos="964"/>
+      </w:tabs>
+      <w:spacing w:before="360" w:after="120" w:line="360" w:lineRule="auto"/>
+      <w:ind w:left="2160" w:hanging="360"/>
+      <w:jc w:val="both"/>
+    </w:pPr>
+    <w:rPr>
+      <w:rFonts w:ascii="Times New Roman" w:eastAsia="Times New Roman" w:hAnsi="Times New Roman" w:cs="Times New Roman"/>
+      <w:b w:val="0"/>
+      <w:bCs w:val="0"/>
+      <w:color w:val="auto"/>
+      <w:spacing w:val="20"/>
+      <w:sz w:val="24"/>
+      <w:szCs w:val="20"/>
+      <w:lang w:val="en-GB"/>
+    </w:rPr>
+  </w:style>
+  <w:style w:type="character" w:customStyle="1" w:styleId="Heading3Char">
+    <w:name w:val="Heading 3 Char"/>
+    <w:basedOn w:val="DefaultParagraphFont"/>
+    <w:link w:val="Heading3"/>
+    <w:uiPriority w:val="9"/>
+    <w:semiHidden/>
+    <w:rsid w:val="007F788B"/>
+    <w:rPr>
+      <w:rFonts w:asciiTheme="majorHAnsi" w:eastAsiaTheme="majorEastAsia" w:hAnsiTheme="majorHAnsi" w:cstheme="majorBidi"/>
+      <w:b/>
+      <w:bCs/>
+      <w:color w:val="4F81BD" w:themeColor="accent1"/>
+    </w:rPr>
   </w:style>
 </w:styles>
 </file>
@@ -2243,6 +2515,29 @@
       <w:szCs w:val="26"/>
     </w:rPr>
   </w:style>
+  <w:style w:type="paragraph" w:styleId="Heading3">
+    <w:name w:val="heading 3"/>
+    <w:basedOn w:val="Normal"/>
+    <w:next w:val="Normal"/>
+    <w:link w:val="Heading3Char"/>
+    <w:uiPriority w:val="9"/>
+    <w:semiHidden/>
+    <w:unhideWhenUsed/>
+    <w:qFormat/>
+    <w:rsid w:val="007F788B"/>
+    <w:pPr>
+      <w:keepNext/>
+      <w:keepLines/>
+      <w:spacing w:before="200" w:after="0"/>
+      <w:outlineLvl w:val="2"/>
+    </w:pPr>
+    <w:rPr>
+      <w:rFonts w:asciiTheme="majorHAnsi" w:eastAsiaTheme="majorEastAsia" w:hAnsiTheme="majorHAnsi" w:cstheme="majorBidi"/>
+      <w:b/>
+      <w:bCs/>
+      <w:color w:val="4F81BD" w:themeColor="accent1"/>
+    </w:rPr>
+  </w:style>
   <w:style w:type="character" w:default="1" w:styleId="DefaultParagraphFont">
     <w:name w:val="Default Paragraph Font"/>
     <w:uiPriority w:val="1"/>
@@ -2340,6 +2635,105 @@
         <w:insideV w:val="single" w:sz="4" w:space="0" w:color="auto"/>
       </w:tblBorders>
     </w:tblPr>
+  </w:style>
+  <w:style w:type="paragraph" w:customStyle="1" w:styleId="MSCHeading1">
+    <w:name w:val="MSC Heading 1"/>
+    <w:basedOn w:val="Heading1"/>
+    <w:next w:val="Normal"/>
+    <w:autoRedefine/>
+    <w:qFormat/>
+    <w:rsid w:val="007F788B"/>
+    <w:pPr>
+      <w:keepLines w:val="0"/>
+      <w:pageBreakBefore/>
+      <w:numPr>
+        <w:numId w:val="4"/>
+      </w:numPr>
+      <w:spacing w:before="360" w:after="200" w:line="360" w:lineRule="auto"/>
+      <w:jc w:val="both"/>
+    </w:pPr>
+    <w:rPr>
+      <w:rFonts w:ascii="Times New Roman" w:eastAsia="Times New Roman" w:hAnsi="Times New Roman" w:cs="Times New Roman"/>
+      <w:bCs w:val="0"/>
+      <w:caps/>
+      <w:color w:val="auto"/>
+      <w:spacing w:val="20"/>
+      <w:kern w:val="28"/>
+      <w:szCs w:val="20"/>
+      <w:lang w:val="en-GB"/>
+    </w:rPr>
+  </w:style>
+  <w:style w:type="paragraph" w:customStyle="1" w:styleId="MSCHeading2">
+    <w:name w:val="MSC Heading 2"/>
+    <w:basedOn w:val="Heading2"/>
+    <w:next w:val="Normal"/>
+    <w:autoRedefine/>
+    <w:qFormat/>
+    <w:rsid w:val="007F788B"/>
+    <w:pPr>
+      <w:keepLines w:val="0"/>
+      <w:numPr>
+        <w:ilvl w:val="1"/>
+        <w:numId w:val="4"/>
+      </w:numPr>
+      <w:spacing w:before="480" w:after="120" w:line="360" w:lineRule="auto"/>
+      <w:jc w:val="both"/>
+    </w:pPr>
+    <w:rPr>
+      <w:rFonts w:ascii="Times New Roman" w:eastAsia="Times New Roman" w:hAnsi="Times New Roman" w:cs="Times New Roman"/>
+      <w:bCs w:val="0"/>
+      <w:i/>
+      <w:color w:val="auto"/>
+      <w:spacing w:val="20"/>
+      <w:szCs w:val="20"/>
+      <w:lang w:val="en-GB"/>
+    </w:rPr>
+  </w:style>
+  <w:style w:type="paragraph" w:customStyle="1" w:styleId="MSCHeading3">
+    <w:name w:val="MSC Heading 3"/>
+    <w:basedOn w:val="Heading3"/>
+    <w:next w:val="Normal"/>
+    <w:autoRedefine/>
+    <w:qFormat/>
+    <w:rsid w:val="007F788B"/>
+    <w:pPr>
+      <w:keepLines w:val="0"/>
+      <w:numPr>
+        <w:ilvl w:val="2"/>
+        <w:numId w:val="4"/>
+      </w:numPr>
+      <w:tabs>
+        <w:tab w:val="clear" w:pos="720"/>
+        <w:tab w:val="left" w:pos="964"/>
+      </w:tabs>
+      <w:spacing w:before="360" w:after="120" w:line="360" w:lineRule="auto"/>
+      <w:ind w:left="2160" w:hanging="360"/>
+      <w:jc w:val="both"/>
+    </w:pPr>
+    <w:rPr>
+      <w:rFonts w:ascii="Times New Roman" w:eastAsia="Times New Roman" w:hAnsi="Times New Roman" w:cs="Times New Roman"/>
+      <w:b w:val="0"/>
+      <w:bCs w:val="0"/>
+      <w:color w:val="auto"/>
+      <w:spacing w:val="20"/>
+      <w:sz w:val="24"/>
+      <w:szCs w:val="20"/>
+      <w:lang w:val="en-GB"/>
+    </w:rPr>
+  </w:style>
+  <w:style w:type="character" w:customStyle="1" w:styleId="Heading3Char">
+    <w:name w:val="Heading 3 Char"/>
+    <w:basedOn w:val="DefaultParagraphFont"/>
+    <w:link w:val="Heading3"/>
+    <w:uiPriority w:val="9"/>
+    <w:semiHidden/>
+    <w:rsid w:val="007F788B"/>
+    <w:rPr>
+      <w:rFonts w:asciiTheme="majorHAnsi" w:eastAsiaTheme="majorEastAsia" w:hAnsiTheme="majorHAnsi" w:cstheme="majorBidi"/>
+      <w:b/>
+      <w:bCs/>
+      <w:color w:val="4F81BD" w:themeColor="accent1"/>
+    </w:rPr>
   </w:style>
 </w:styles>
 </file>

</xml_diff>